<commit_message>
Update Método de la ingenieria/TAD ABB.docx
</commit_message>
<xml_diff>
--- a/Método de la ingenieria/TAD ABB.docx
+++ b/Método de la ingenieria/TAD ABB.docx
@@ -105,8 +105,6 @@
               </w:rPr>
               <w:t xml:space="preserve">: </w:t>
             </w:r>
-            <w:bookmarkStart w:id="0" w:name="_GoBack"/>
-            <w:bookmarkEnd w:id="0"/>
           </w:p>
         </w:tc>
       </w:tr>
@@ -258,14 +256,7 @@
                 <w:rFonts w:cstheme="minorHAnsi"/>
                 <w:lang w:val="en-US"/>
               </w:rPr>
-              <w:t>→</w:t>
-            </w:r>
-            <w:r>
-              <w:rPr>
-                <w:rFonts w:cstheme="minorHAnsi"/>
-                <w:lang w:val="en-US"/>
-              </w:rPr>
-              <w:t xml:space="preserve"> weight x Integer</w:t>
+              <w:t>→ weight x Integer</w:t>
             </w:r>
           </w:p>
           <w:p>
@@ -423,6 +414,46 @@
               </w:rPr>
               <w:t xml:space="preserve"> Node </w:t>
             </w:r>
+          </w:p>
+          <w:p>
+            <w:pPr>
+              <w:pStyle w:val="Prrafodelista"/>
+              <w:numPr>
+                <w:ilvl w:val="0"/>
+                <w:numId w:val="1"/>
+              </w:numPr>
+              <w:rPr>
+                <w:lang w:val="en-US"/>
+              </w:rPr>
+            </w:pPr>
+            <w:proofErr w:type="spellStart"/>
+            <w:r>
+              <w:rPr>
+                <w:lang w:val="en-US"/>
+              </w:rPr>
+              <w:t>getMax</w:t>
+            </w:r>
+            <w:proofErr w:type="spellEnd"/>
+          </w:p>
+          <w:p>
+            <w:pPr>
+              <w:pStyle w:val="Prrafodelista"/>
+              <w:numPr>
+                <w:ilvl w:val="0"/>
+                <w:numId w:val="1"/>
+              </w:numPr>
+              <w:rPr>
+                <w:lang w:val="en-US"/>
+              </w:rPr>
+            </w:pPr>
+            <w:proofErr w:type="spellStart"/>
+            <w:r>
+              <w:rPr>
+                <w:lang w:val="en-US"/>
+              </w:rPr>
+              <w:t>getMin</w:t>
+            </w:r>
+            <w:proofErr w:type="spellEnd"/>
           </w:p>
         </w:tc>
       </w:tr>
@@ -597,14 +628,50 @@
                 <w:rFonts w:ascii="Times New Roman" w:hAnsi="Times New Roman" w:cs="Times New Roman"/>
               </w:rPr>
             </w:pPr>
-            <w:proofErr w:type="gramStart"/>
-            <w:r>
-              <w:rPr>
-                <w:rFonts w:ascii="Times New Roman" w:hAnsi="Times New Roman" w:cs="Times New Roman"/>
-              </w:rPr>
-              <w:t>Prueba :</w:t>
-            </w:r>
-            <w:proofErr w:type="gramEnd"/>
+            <w:r>
+              <w:rPr>
+                <w:rFonts w:ascii="Times New Roman" w:hAnsi="Times New Roman" w:cs="Times New Roman"/>
+              </w:rPr>
+              <w:t>Prueba</w:t>
+            </w:r>
+            <w:r>
+              <w:rPr>
+                <w:rFonts w:ascii="Times New Roman" w:hAnsi="Times New Roman" w:cs="Times New Roman"/>
+              </w:rPr>
+              <w:t xml:space="preserve"> 1</w:t>
+            </w:r>
+            <w:r>
+              <w:rPr>
+                <w:rFonts w:ascii="Times New Roman" w:hAnsi="Times New Roman" w:cs="Times New Roman"/>
+              </w:rPr>
+              <w:t>:</w:t>
+            </w:r>
+            <w:r>
+              <w:rPr>
+                <w:rFonts w:ascii="Times New Roman" w:hAnsi="Times New Roman" w:cs="Times New Roman"/>
+              </w:rPr>
+              <w:t xml:space="preserve"> Verifica</w:t>
+            </w:r>
+            <w:r>
+              <w:rPr>
+                <w:rFonts w:ascii="Times New Roman" w:hAnsi="Times New Roman" w:cs="Times New Roman"/>
+              </w:rPr>
+              <w:t xml:space="preserve"> que el método </w:t>
+            </w:r>
+            <w:proofErr w:type="spellStart"/>
+            <w:r>
+              <w:rPr>
+                <w:rFonts w:ascii="Times New Roman" w:hAnsi="Times New Roman" w:cs="Times New Roman"/>
+              </w:rPr>
+              <w:t>addNode</w:t>
+            </w:r>
+            <w:proofErr w:type="spellEnd"/>
+            <w:r>
+              <w:rPr>
+                <w:rFonts w:ascii="Times New Roman" w:hAnsi="Times New Roman" w:cs="Times New Roman"/>
+              </w:rPr>
+              <w:t xml:space="preserve"> añade exitosamente y cumple el invariante del árbol binario de búsqueda.</w:t>
+            </w:r>
           </w:p>
         </w:tc>
       </w:tr>
@@ -720,6 +787,14 @@
                 <w:rFonts w:ascii="Times New Roman" w:hAnsi="Times New Roman" w:cs="Times New Roman"/>
               </w:rPr>
             </w:pPr>
+            <w:proofErr w:type="spellStart"/>
+            <w:r>
+              <w:rPr>
+                <w:rFonts w:ascii="Times New Roman" w:hAnsi="Times New Roman" w:cs="Times New Roman"/>
+              </w:rPr>
+              <w:t>BinaryTree</w:t>
+            </w:r>
+            <w:proofErr w:type="spellEnd"/>
           </w:p>
         </w:tc>
         <w:tc>
@@ -733,6 +808,28 @@
                 <w:rFonts w:ascii="Times New Roman" w:hAnsi="Times New Roman" w:cs="Times New Roman"/>
               </w:rPr>
             </w:pPr>
+            <w:proofErr w:type="spellStart"/>
+            <w:proofErr w:type="gramStart"/>
+            <w:r>
+              <w:rPr>
+                <w:rFonts w:ascii="Times New Roman" w:hAnsi="Times New Roman" w:cs="Times New Roman"/>
+              </w:rPr>
+              <w:t>addNode</w:t>
+            </w:r>
+            <w:proofErr w:type="spellEnd"/>
+            <w:r>
+              <w:rPr>
+                <w:rFonts w:ascii="Times New Roman" w:hAnsi="Times New Roman" w:cs="Times New Roman"/>
+              </w:rPr>
+              <w:t>(</w:t>
+            </w:r>
+            <w:proofErr w:type="gramEnd"/>
+            <w:r>
+              <w:rPr>
+                <w:rFonts w:ascii="Times New Roman" w:hAnsi="Times New Roman" w:cs="Times New Roman"/>
+              </w:rPr>
+              <w:t>)</w:t>
+            </w:r>
           </w:p>
         </w:tc>
         <w:tc>
@@ -746,6 +843,12 @@
                 <w:rFonts w:ascii="Times New Roman" w:hAnsi="Times New Roman" w:cs="Times New Roman"/>
               </w:rPr>
             </w:pPr>
+            <w:r>
+              <w:rPr>
+                <w:rFonts w:ascii="Times New Roman" w:hAnsi="Times New Roman" w:cs="Times New Roman"/>
+              </w:rPr>
+              <w:t>Se ha creado un árbol binario</w:t>
+            </w:r>
           </w:p>
         </w:tc>
         <w:tc>
@@ -759,6 +862,34 @@
                 <w:rFonts w:ascii="Times New Roman" w:hAnsi="Times New Roman" w:cs="Times New Roman"/>
               </w:rPr>
             </w:pPr>
+            <w:r>
+              <w:rPr>
+                <w:rFonts w:ascii="Times New Roman" w:hAnsi="Times New Roman" w:cs="Times New Roman"/>
+              </w:rPr>
+              <w:t xml:space="preserve">Un nodo con </w:t>
+            </w:r>
+          </w:p>
+          <w:p>
+            <w:pPr>
+              <w:jc w:val="both"/>
+              <w:rPr>
+                <w:rFonts w:ascii="Times New Roman" w:hAnsi="Times New Roman" w:cs="Times New Roman"/>
+              </w:rPr>
+            </w:pPr>
+            <w:proofErr w:type="spellStart"/>
+            <w:r>
+              <w:rPr>
+                <w:rFonts w:ascii="Times New Roman" w:hAnsi="Times New Roman" w:cs="Times New Roman"/>
+              </w:rPr>
+              <w:t>Value</w:t>
+            </w:r>
+            <w:proofErr w:type="spellEnd"/>
+            <w:r>
+              <w:rPr>
+                <w:rFonts w:ascii="Times New Roman" w:hAnsi="Times New Roman" w:cs="Times New Roman"/>
+              </w:rPr>
+              <w:t>=10</w:t>
+            </w:r>
           </w:p>
         </w:tc>
         <w:tc>
@@ -772,6 +903,12 @@
                 <w:rFonts w:ascii="Times New Roman" w:hAnsi="Times New Roman" w:cs="Times New Roman"/>
               </w:rPr>
             </w:pPr>
+            <w:r>
+              <w:rPr>
+                <w:rFonts w:ascii="Times New Roman" w:hAnsi="Times New Roman" w:cs="Times New Roman"/>
+              </w:rPr>
+              <w:t>El peso del árbol es 1 y el nodo raíz es 10.</w:t>
+            </w:r>
           </w:p>
         </w:tc>
       </w:tr>
@@ -787,6 +924,14 @@
                 <w:rFonts w:ascii="Times New Roman" w:hAnsi="Times New Roman" w:cs="Times New Roman"/>
               </w:rPr>
             </w:pPr>
+            <w:proofErr w:type="spellStart"/>
+            <w:r>
+              <w:rPr>
+                <w:rFonts w:ascii="Times New Roman" w:hAnsi="Times New Roman" w:cs="Times New Roman"/>
+              </w:rPr>
+              <w:t>BinaryTree</w:t>
+            </w:r>
+            <w:proofErr w:type="spellEnd"/>
           </w:p>
         </w:tc>
         <w:tc>
@@ -800,6 +945,28 @@
                 <w:rFonts w:ascii="Times New Roman" w:hAnsi="Times New Roman" w:cs="Times New Roman"/>
               </w:rPr>
             </w:pPr>
+            <w:proofErr w:type="spellStart"/>
+            <w:proofErr w:type="gramStart"/>
+            <w:r>
+              <w:rPr>
+                <w:rFonts w:ascii="Times New Roman" w:hAnsi="Times New Roman" w:cs="Times New Roman"/>
+              </w:rPr>
+              <w:t>addNode</w:t>
+            </w:r>
+            <w:proofErr w:type="spellEnd"/>
+            <w:r>
+              <w:rPr>
+                <w:rFonts w:ascii="Times New Roman" w:hAnsi="Times New Roman" w:cs="Times New Roman"/>
+              </w:rPr>
+              <w:t>(</w:t>
+            </w:r>
+            <w:proofErr w:type="gramEnd"/>
+            <w:r>
+              <w:rPr>
+                <w:rFonts w:ascii="Times New Roman" w:hAnsi="Times New Roman" w:cs="Times New Roman"/>
+              </w:rPr>
+              <w:t>)</w:t>
+            </w:r>
           </w:p>
         </w:tc>
         <w:tc>
@@ -813,6 +980,26 @@
                 <w:rFonts w:ascii="Times New Roman" w:hAnsi="Times New Roman" w:cs="Times New Roman"/>
               </w:rPr>
             </w:pPr>
+            <w:r>
+              <w:rPr>
+                <w:rFonts w:ascii="Times New Roman" w:hAnsi="Times New Roman" w:cs="Times New Roman"/>
+              </w:rPr>
+              <w:t xml:space="preserve">Se ha creado un árbol binario y se la ha añadido un nodo con </w:t>
+            </w:r>
+            <w:proofErr w:type="spellStart"/>
+            <w:r>
+              <w:rPr>
+                <w:rFonts w:ascii="Times New Roman" w:hAnsi="Times New Roman" w:cs="Times New Roman"/>
+              </w:rPr>
+              <w:t>value</w:t>
+            </w:r>
+            <w:proofErr w:type="spellEnd"/>
+            <w:r>
+              <w:rPr>
+                <w:rFonts w:ascii="Times New Roman" w:hAnsi="Times New Roman" w:cs="Times New Roman"/>
+              </w:rPr>
+              <w:t xml:space="preserve"> 10</w:t>
+            </w:r>
           </w:p>
         </w:tc>
         <w:tc>
@@ -826,6 +1013,40 @@
                 <w:rFonts w:ascii="Times New Roman" w:hAnsi="Times New Roman" w:cs="Times New Roman"/>
               </w:rPr>
             </w:pPr>
+            <w:r>
+              <w:rPr>
+                <w:rFonts w:ascii="Times New Roman" w:hAnsi="Times New Roman" w:cs="Times New Roman"/>
+              </w:rPr>
+              <w:t xml:space="preserve">Un nodo con </w:t>
+            </w:r>
+          </w:p>
+          <w:p>
+            <w:pPr>
+              <w:jc w:val="both"/>
+              <w:rPr>
+                <w:rFonts w:ascii="Times New Roman" w:hAnsi="Times New Roman" w:cs="Times New Roman"/>
+              </w:rPr>
+            </w:pPr>
+            <w:proofErr w:type="spellStart"/>
+            <w:r>
+              <w:rPr>
+                <w:rFonts w:ascii="Times New Roman" w:hAnsi="Times New Roman" w:cs="Times New Roman"/>
+              </w:rPr>
+              <w:t>Value</w:t>
+            </w:r>
+            <w:proofErr w:type="spellEnd"/>
+            <w:r>
+              <w:rPr>
+                <w:rFonts w:ascii="Times New Roman" w:hAnsi="Times New Roman" w:cs="Times New Roman"/>
+              </w:rPr>
+              <w:t>=</w:t>
+            </w:r>
+            <w:r>
+              <w:rPr>
+                <w:rFonts w:ascii="Times New Roman" w:hAnsi="Times New Roman" w:cs="Times New Roman"/>
+              </w:rPr>
+              <w:t>5</w:t>
+            </w:r>
           </w:p>
         </w:tc>
         <w:tc>
@@ -839,6 +1060,50 @@
                 <w:rFonts w:ascii="Times New Roman" w:hAnsi="Times New Roman" w:cs="Times New Roman"/>
               </w:rPr>
             </w:pPr>
+            <w:r>
+              <w:rPr>
+                <w:rFonts w:ascii="Times New Roman" w:hAnsi="Times New Roman" w:cs="Times New Roman"/>
+              </w:rPr>
+              <w:t>El peso del árbol es 2</w:t>
+            </w:r>
+            <w:r>
+              <w:rPr>
+                <w:rFonts w:ascii="Times New Roman" w:hAnsi="Times New Roman" w:cs="Times New Roman"/>
+              </w:rPr>
+              <w:t xml:space="preserve"> y el</w:t>
+            </w:r>
+            <w:r>
+              <w:rPr>
+                <w:rFonts w:ascii="Times New Roman" w:hAnsi="Times New Roman" w:cs="Times New Roman"/>
+              </w:rPr>
+              <w:t xml:space="preserve"> hijo izquierdo del nodo raíz es 5</w:t>
+            </w:r>
+            <w:r>
+              <w:rPr>
+                <w:rFonts w:ascii="Times New Roman" w:hAnsi="Times New Roman" w:cs="Times New Roman"/>
+              </w:rPr>
+              <w:t>.</w:t>
+            </w:r>
+            <w:r>
+              <w:rPr>
+                <w:rFonts w:ascii="Times New Roman" w:hAnsi="Times New Roman" w:cs="Times New Roman"/>
+              </w:rPr>
+              <w:t xml:space="preserve"> </w:t>
+            </w:r>
+          </w:p>
+          <w:p>
+            <w:pPr>
+              <w:jc w:val="both"/>
+              <w:rPr>
+                <w:rFonts w:ascii="Times New Roman" w:hAnsi="Times New Roman" w:cs="Times New Roman"/>
+              </w:rPr>
+            </w:pPr>
+            <w:r>
+              <w:rPr>
+                <w:rFonts w:ascii="Times New Roman" w:hAnsi="Times New Roman" w:cs="Times New Roman"/>
+              </w:rPr>
+              <w:t>El padre de 5 es 10</w:t>
+            </w:r>
           </w:p>
         </w:tc>
       </w:tr>
@@ -854,6 +1119,14 @@
                 <w:rFonts w:ascii="Times New Roman" w:hAnsi="Times New Roman" w:cs="Times New Roman"/>
               </w:rPr>
             </w:pPr>
+            <w:proofErr w:type="spellStart"/>
+            <w:r>
+              <w:rPr>
+                <w:rFonts w:ascii="Times New Roman" w:hAnsi="Times New Roman" w:cs="Times New Roman"/>
+              </w:rPr>
+              <w:t>BinaryTree</w:t>
+            </w:r>
+            <w:proofErr w:type="spellEnd"/>
           </w:p>
         </w:tc>
         <w:tc>
@@ -867,6 +1140,28 @@
                 <w:rFonts w:ascii="Times New Roman" w:hAnsi="Times New Roman" w:cs="Times New Roman"/>
               </w:rPr>
             </w:pPr>
+            <w:proofErr w:type="spellStart"/>
+            <w:proofErr w:type="gramStart"/>
+            <w:r>
+              <w:rPr>
+                <w:rFonts w:ascii="Times New Roman" w:hAnsi="Times New Roman" w:cs="Times New Roman"/>
+              </w:rPr>
+              <w:t>addNode</w:t>
+            </w:r>
+            <w:proofErr w:type="spellEnd"/>
+            <w:r>
+              <w:rPr>
+                <w:rFonts w:ascii="Times New Roman" w:hAnsi="Times New Roman" w:cs="Times New Roman"/>
+              </w:rPr>
+              <w:t>(</w:t>
+            </w:r>
+            <w:proofErr w:type="gramEnd"/>
+            <w:r>
+              <w:rPr>
+                <w:rFonts w:ascii="Times New Roman" w:hAnsi="Times New Roman" w:cs="Times New Roman"/>
+              </w:rPr>
+              <w:t>)</w:t>
+            </w:r>
           </w:p>
         </w:tc>
         <w:tc>
@@ -880,6 +1175,18 @@
                 <w:rFonts w:ascii="Times New Roman" w:hAnsi="Times New Roman" w:cs="Times New Roman"/>
               </w:rPr>
             </w:pPr>
+            <w:r>
+              <w:rPr>
+                <w:rFonts w:ascii="Times New Roman" w:hAnsi="Times New Roman" w:cs="Times New Roman"/>
+              </w:rPr>
+              <w:t>Se ha creado un árbol binario</w:t>
+            </w:r>
+            <w:r>
+              <w:rPr>
+                <w:rFonts w:ascii="Times New Roman" w:hAnsi="Times New Roman" w:cs="Times New Roman"/>
+              </w:rPr>
+              <w:t xml:space="preserve"> y le se ha añadido 10 y 5 en ese orden. </w:t>
+            </w:r>
           </w:p>
         </w:tc>
         <w:tc>
@@ -893,6 +1200,40 @@
                 <w:rFonts w:ascii="Times New Roman" w:hAnsi="Times New Roman" w:cs="Times New Roman"/>
               </w:rPr>
             </w:pPr>
+            <w:r>
+              <w:rPr>
+                <w:rFonts w:ascii="Times New Roman" w:hAnsi="Times New Roman" w:cs="Times New Roman"/>
+              </w:rPr>
+              <w:t xml:space="preserve">Un nodo con </w:t>
+            </w:r>
+          </w:p>
+          <w:p>
+            <w:pPr>
+              <w:jc w:val="both"/>
+              <w:rPr>
+                <w:rFonts w:ascii="Times New Roman" w:hAnsi="Times New Roman" w:cs="Times New Roman"/>
+              </w:rPr>
+            </w:pPr>
+            <w:proofErr w:type="spellStart"/>
+            <w:r>
+              <w:rPr>
+                <w:rFonts w:ascii="Times New Roman" w:hAnsi="Times New Roman" w:cs="Times New Roman"/>
+              </w:rPr>
+              <w:t>Value</w:t>
+            </w:r>
+            <w:proofErr w:type="spellEnd"/>
+            <w:r>
+              <w:rPr>
+                <w:rFonts w:ascii="Times New Roman" w:hAnsi="Times New Roman" w:cs="Times New Roman"/>
+              </w:rPr>
+              <w:t>=</w:t>
+            </w:r>
+            <w:r>
+              <w:rPr>
+                <w:rFonts w:ascii="Times New Roman" w:hAnsi="Times New Roman" w:cs="Times New Roman"/>
+              </w:rPr>
+              <w:t>20</w:t>
+            </w:r>
           </w:p>
         </w:tc>
         <w:tc>
@@ -906,6 +1247,24 @@
                 <w:rFonts w:ascii="Times New Roman" w:hAnsi="Times New Roman" w:cs="Times New Roman"/>
               </w:rPr>
             </w:pPr>
+            <w:r>
+              <w:rPr>
+                <w:rFonts w:ascii="Times New Roman" w:hAnsi="Times New Roman" w:cs="Times New Roman"/>
+              </w:rPr>
+              <w:t>El peso del árbol es 3</w:t>
+            </w:r>
+            <w:r>
+              <w:rPr>
+                <w:rFonts w:ascii="Times New Roman" w:hAnsi="Times New Roman" w:cs="Times New Roman"/>
+              </w:rPr>
+              <w:t xml:space="preserve"> y el </w:t>
+            </w:r>
+            <w:r>
+              <w:rPr>
+                <w:rFonts w:ascii="Times New Roman" w:hAnsi="Times New Roman" w:cs="Times New Roman"/>
+              </w:rPr>
+              <w:t xml:space="preserve">hijo derecho del nodo raíz es 20. El padre del 20 es 10. </w:t>
+            </w:r>
           </w:p>
         </w:tc>
       </w:tr>
@@ -921,6 +1280,14 @@
                 <w:rFonts w:ascii="Times New Roman" w:hAnsi="Times New Roman" w:cs="Times New Roman"/>
               </w:rPr>
             </w:pPr>
+            <w:proofErr w:type="spellStart"/>
+            <w:r>
+              <w:rPr>
+                <w:rFonts w:ascii="Times New Roman" w:hAnsi="Times New Roman" w:cs="Times New Roman"/>
+              </w:rPr>
+              <w:t>BinaryTree</w:t>
+            </w:r>
+            <w:proofErr w:type="spellEnd"/>
           </w:p>
         </w:tc>
         <w:tc>
@@ -934,6 +1301,28 @@
                 <w:rFonts w:ascii="Times New Roman" w:hAnsi="Times New Roman" w:cs="Times New Roman"/>
               </w:rPr>
             </w:pPr>
+            <w:proofErr w:type="spellStart"/>
+            <w:proofErr w:type="gramStart"/>
+            <w:r>
+              <w:rPr>
+                <w:rFonts w:ascii="Times New Roman" w:hAnsi="Times New Roman" w:cs="Times New Roman"/>
+              </w:rPr>
+              <w:t>addNode</w:t>
+            </w:r>
+            <w:proofErr w:type="spellEnd"/>
+            <w:r>
+              <w:rPr>
+                <w:rFonts w:ascii="Times New Roman" w:hAnsi="Times New Roman" w:cs="Times New Roman"/>
+              </w:rPr>
+              <w:t>(</w:t>
+            </w:r>
+            <w:proofErr w:type="gramEnd"/>
+            <w:r>
+              <w:rPr>
+                <w:rFonts w:ascii="Times New Roman" w:hAnsi="Times New Roman" w:cs="Times New Roman"/>
+              </w:rPr>
+              <w:t>)</w:t>
+            </w:r>
           </w:p>
         </w:tc>
         <w:tc>
@@ -947,6 +1336,36 @@
                 <w:rFonts w:ascii="Times New Roman" w:hAnsi="Times New Roman" w:cs="Times New Roman"/>
               </w:rPr>
             </w:pPr>
+            <w:r>
+              <w:rPr>
+                <w:rFonts w:ascii="Times New Roman" w:hAnsi="Times New Roman" w:cs="Times New Roman"/>
+              </w:rPr>
+              <w:t>Se ha creado un árbol binario</w:t>
+            </w:r>
+            <w:r>
+              <w:rPr>
+                <w:rFonts w:ascii="Times New Roman" w:hAnsi="Times New Roman" w:cs="Times New Roman"/>
+              </w:rPr>
+              <w:t xml:space="preserve"> y le se ha añadido 10,</w:t>
+            </w:r>
+            <w:r>
+              <w:rPr>
+                <w:rFonts w:ascii="Times New Roman" w:hAnsi="Times New Roman" w:cs="Times New Roman"/>
+              </w:rPr>
+              <w:t xml:space="preserve"> 5</w:t>
+            </w:r>
+            <w:r>
+              <w:rPr>
+                <w:rFonts w:ascii="Times New Roman" w:hAnsi="Times New Roman" w:cs="Times New Roman"/>
+              </w:rPr>
+              <w:t>, 20</w:t>
+            </w:r>
+            <w:r>
+              <w:rPr>
+                <w:rFonts w:ascii="Times New Roman" w:hAnsi="Times New Roman" w:cs="Times New Roman"/>
+              </w:rPr>
+              <w:t xml:space="preserve"> en ese orden.</w:t>
+            </w:r>
           </w:p>
         </w:tc>
         <w:tc>
@@ -960,6 +1379,40 @@
                 <w:rFonts w:ascii="Times New Roman" w:hAnsi="Times New Roman" w:cs="Times New Roman"/>
               </w:rPr>
             </w:pPr>
+            <w:r>
+              <w:rPr>
+                <w:rFonts w:ascii="Times New Roman" w:hAnsi="Times New Roman" w:cs="Times New Roman"/>
+              </w:rPr>
+              <w:t xml:space="preserve">Un nodo con </w:t>
+            </w:r>
+          </w:p>
+          <w:p>
+            <w:pPr>
+              <w:jc w:val="both"/>
+              <w:rPr>
+                <w:rFonts w:ascii="Times New Roman" w:hAnsi="Times New Roman" w:cs="Times New Roman"/>
+              </w:rPr>
+            </w:pPr>
+            <w:proofErr w:type="spellStart"/>
+            <w:r>
+              <w:rPr>
+                <w:rFonts w:ascii="Times New Roman" w:hAnsi="Times New Roman" w:cs="Times New Roman"/>
+              </w:rPr>
+              <w:t>Value</w:t>
+            </w:r>
+            <w:proofErr w:type="spellEnd"/>
+            <w:r>
+              <w:rPr>
+                <w:rFonts w:ascii="Times New Roman" w:hAnsi="Times New Roman" w:cs="Times New Roman"/>
+              </w:rPr>
+              <w:t>=</w:t>
+            </w:r>
+            <w:r>
+              <w:rPr>
+                <w:rFonts w:ascii="Times New Roman" w:hAnsi="Times New Roman" w:cs="Times New Roman"/>
+              </w:rPr>
+              <w:t>6</w:t>
+            </w:r>
           </w:p>
         </w:tc>
         <w:tc>
@@ -973,6 +1426,55 @@
                 <w:rFonts w:ascii="Times New Roman" w:hAnsi="Times New Roman" w:cs="Times New Roman"/>
               </w:rPr>
             </w:pPr>
+            <w:r>
+              <w:rPr>
+                <w:rFonts w:ascii="Times New Roman" w:hAnsi="Times New Roman" w:cs="Times New Roman"/>
+              </w:rPr>
+              <w:t xml:space="preserve">El peso del árbol es 4 y el hijo derecho del hijo </w:t>
+            </w:r>
+            <w:proofErr w:type="spellStart"/>
+            <w:r>
+              <w:rPr>
+                <w:rFonts w:ascii="Times New Roman" w:hAnsi="Times New Roman" w:cs="Times New Roman"/>
+              </w:rPr>
+              <w:t>izq</w:t>
+            </w:r>
+            <w:proofErr w:type="spellEnd"/>
+            <w:r>
+              <w:rPr>
+                <w:rFonts w:ascii="Times New Roman" w:hAnsi="Times New Roman" w:cs="Times New Roman"/>
+              </w:rPr>
+              <w:t xml:space="preserve"> de la raíz es 6.</w:t>
+            </w:r>
+          </w:p>
+          <w:p>
+            <w:pPr>
+              <w:jc w:val="both"/>
+              <w:rPr>
+                <w:rFonts w:ascii="Times New Roman" w:hAnsi="Times New Roman" w:cs="Times New Roman"/>
+              </w:rPr>
+            </w:pPr>
+            <w:r>
+              <w:rPr>
+                <w:rFonts w:ascii="Times New Roman" w:hAnsi="Times New Roman" w:cs="Times New Roman"/>
+              </w:rPr>
+              <w:lastRenderedPageBreak/>
+              <w:t xml:space="preserve">El padre de 6 es 5. </w:t>
+            </w:r>
+          </w:p>
+          <w:p>
+            <w:pPr>
+              <w:jc w:val="both"/>
+              <w:rPr>
+                <w:rFonts w:ascii="Times New Roman" w:hAnsi="Times New Roman" w:cs="Times New Roman"/>
+              </w:rPr>
+            </w:pPr>
+            <w:r>
+              <w:rPr>
+                <w:rFonts w:ascii="Times New Roman" w:hAnsi="Times New Roman" w:cs="Times New Roman"/>
+              </w:rPr>
+              <w:t xml:space="preserve">El árbol tiene peso 4. </w:t>
+            </w:r>
           </w:p>
         </w:tc>
       </w:tr>
@@ -988,6 +1490,15 @@
                 <w:rFonts w:ascii="Times New Roman" w:hAnsi="Times New Roman" w:cs="Times New Roman"/>
               </w:rPr>
             </w:pPr>
+            <w:proofErr w:type="spellStart"/>
+            <w:r>
+              <w:rPr>
+                <w:rFonts w:ascii="Times New Roman" w:hAnsi="Times New Roman" w:cs="Times New Roman"/>
+              </w:rPr>
+              <w:lastRenderedPageBreak/>
+              <w:t>BinaryTree</w:t>
+            </w:r>
+            <w:proofErr w:type="spellEnd"/>
           </w:p>
         </w:tc>
         <w:tc>
@@ -1001,6 +1512,28 @@
                 <w:rFonts w:ascii="Times New Roman" w:hAnsi="Times New Roman" w:cs="Times New Roman"/>
               </w:rPr>
             </w:pPr>
+            <w:proofErr w:type="spellStart"/>
+            <w:proofErr w:type="gramStart"/>
+            <w:r>
+              <w:rPr>
+                <w:rFonts w:ascii="Times New Roman" w:hAnsi="Times New Roman" w:cs="Times New Roman"/>
+              </w:rPr>
+              <w:t>addNode</w:t>
+            </w:r>
+            <w:proofErr w:type="spellEnd"/>
+            <w:r>
+              <w:rPr>
+                <w:rFonts w:ascii="Times New Roman" w:hAnsi="Times New Roman" w:cs="Times New Roman"/>
+              </w:rPr>
+              <w:t>(</w:t>
+            </w:r>
+            <w:proofErr w:type="gramEnd"/>
+            <w:r>
+              <w:rPr>
+                <w:rFonts w:ascii="Times New Roman" w:hAnsi="Times New Roman" w:cs="Times New Roman"/>
+              </w:rPr>
+              <w:t>)</w:t>
+            </w:r>
           </w:p>
         </w:tc>
         <w:tc>
@@ -1014,6 +1547,24 @@
                 <w:rFonts w:ascii="Times New Roman" w:hAnsi="Times New Roman" w:cs="Times New Roman"/>
               </w:rPr>
             </w:pPr>
+            <w:r>
+              <w:rPr>
+                <w:rFonts w:ascii="Times New Roman" w:hAnsi="Times New Roman" w:cs="Times New Roman"/>
+              </w:rPr>
+              <w:t>Se ha creado un árbol binario y le se ha añadido 10, 5, 20</w:t>
+            </w:r>
+            <w:r>
+              <w:rPr>
+                <w:rFonts w:ascii="Times New Roman" w:hAnsi="Times New Roman" w:cs="Times New Roman"/>
+              </w:rPr>
+              <w:t>, 6</w:t>
+            </w:r>
+            <w:r>
+              <w:rPr>
+                <w:rFonts w:ascii="Times New Roman" w:hAnsi="Times New Roman" w:cs="Times New Roman"/>
+              </w:rPr>
+              <w:t xml:space="preserve"> en ese orden.</w:t>
+            </w:r>
           </w:p>
         </w:tc>
         <w:tc>
@@ -1027,6 +1578,40 @@
                 <w:rFonts w:ascii="Times New Roman" w:hAnsi="Times New Roman" w:cs="Times New Roman"/>
               </w:rPr>
             </w:pPr>
+            <w:r>
+              <w:rPr>
+                <w:rFonts w:ascii="Times New Roman" w:hAnsi="Times New Roman" w:cs="Times New Roman"/>
+              </w:rPr>
+              <w:t xml:space="preserve">Un nodo con </w:t>
+            </w:r>
+          </w:p>
+          <w:p>
+            <w:pPr>
+              <w:jc w:val="both"/>
+              <w:rPr>
+                <w:rFonts w:ascii="Times New Roman" w:hAnsi="Times New Roman" w:cs="Times New Roman"/>
+              </w:rPr>
+            </w:pPr>
+            <w:proofErr w:type="spellStart"/>
+            <w:r>
+              <w:rPr>
+                <w:rFonts w:ascii="Times New Roman" w:hAnsi="Times New Roman" w:cs="Times New Roman"/>
+              </w:rPr>
+              <w:t>Value</w:t>
+            </w:r>
+            <w:proofErr w:type="spellEnd"/>
+            <w:r>
+              <w:rPr>
+                <w:rFonts w:ascii="Times New Roman" w:hAnsi="Times New Roman" w:cs="Times New Roman"/>
+              </w:rPr>
+              <w:t>=</w:t>
+            </w:r>
+            <w:r>
+              <w:rPr>
+                <w:rFonts w:ascii="Times New Roman" w:hAnsi="Times New Roman" w:cs="Times New Roman"/>
+              </w:rPr>
+              <w:t>5</w:t>
+            </w:r>
           </w:p>
         </w:tc>
         <w:tc>
@@ -1040,10 +1625,2232 @@
                 <w:rFonts w:ascii="Times New Roman" w:hAnsi="Times New Roman" w:cs="Times New Roman"/>
               </w:rPr>
             </w:pPr>
+            <w:r>
+              <w:rPr>
+                <w:rFonts w:ascii="Times New Roman" w:hAnsi="Times New Roman" w:cs="Times New Roman"/>
+              </w:rPr>
+              <w:t xml:space="preserve">El peso del </w:t>
+            </w:r>
+            <w:r>
+              <w:rPr>
+                <w:rFonts w:ascii="Times New Roman" w:hAnsi="Times New Roman" w:cs="Times New Roman"/>
+              </w:rPr>
+              <w:t>árbol es 5.</w:t>
+            </w:r>
+          </w:p>
+          <w:p>
+            <w:pPr>
+              <w:jc w:val="both"/>
+              <w:rPr>
+                <w:rFonts w:ascii="Times New Roman" w:hAnsi="Times New Roman" w:cs="Times New Roman"/>
+              </w:rPr>
+            </w:pPr>
+            <w:r>
+              <w:rPr>
+                <w:rFonts w:ascii="Times New Roman" w:hAnsi="Times New Roman" w:cs="Times New Roman"/>
+              </w:rPr>
+              <w:t xml:space="preserve">El hijo izquierdo del hijo izquierdo de la raíz es 5. </w:t>
+            </w:r>
+          </w:p>
+          <w:p>
+            <w:pPr>
+              <w:jc w:val="both"/>
+              <w:rPr>
+                <w:rFonts w:ascii="Times New Roman" w:hAnsi="Times New Roman" w:cs="Times New Roman"/>
+              </w:rPr>
+            </w:pPr>
+            <w:r>
+              <w:rPr>
+                <w:rFonts w:ascii="Times New Roman" w:hAnsi="Times New Roman" w:cs="Times New Roman"/>
+              </w:rPr>
+              <w:t xml:space="preserve">El padre del hijo izquierdo del hijo izquierdo de la raíz es 5. </w:t>
+            </w:r>
           </w:p>
         </w:tc>
       </w:tr>
     </w:tbl>
+    <w:p>
+      <w:pPr>
+        <w:rPr>
+          <w:b/>
+        </w:rPr>
+      </w:pPr>
+    </w:p>
+    <w:tbl>
+      <w:tblPr>
+        <w:tblStyle w:val="Tablaconcuadrcula"/>
+        <w:tblW w:w="0" w:type="auto"/>
+        <w:tblLook w:val="04A0" w:firstRow="1" w:lastRow="0" w:firstColumn="1" w:lastColumn="0" w:noHBand="0" w:noVBand="1"/>
+      </w:tblPr>
+      <w:tblGrid>
+        <w:gridCol w:w="1488"/>
+        <w:gridCol w:w="2025"/>
+        <w:gridCol w:w="1817"/>
+        <w:gridCol w:w="1740"/>
+        <w:gridCol w:w="1758"/>
+      </w:tblGrid>
+      <w:tr>
+        <w:tc>
+          <w:tcPr>
+            <w:tcW w:w="8828" w:type="dxa"/>
+            <w:gridSpan w:val="5"/>
+          </w:tcPr>
+          <w:p>
+            <w:pPr>
+              <w:jc w:val="both"/>
+              <w:rPr>
+                <w:rFonts w:ascii="Times New Roman" w:hAnsi="Times New Roman" w:cs="Times New Roman"/>
+              </w:rPr>
+            </w:pPr>
+            <w:r>
+              <w:rPr>
+                <w:rFonts w:ascii="Times New Roman" w:hAnsi="Times New Roman" w:cs="Times New Roman"/>
+              </w:rPr>
+              <w:t>Prueba</w:t>
+            </w:r>
+            <w:r>
+              <w:rPr>
+                <w:rFonts w:ascii="Times New Roman" w:hAnsi="Times New Roman" w:cs="Times New Roman"/>
+              </w:rPr>
+              <w:t xml:space="preserve"> </w:t>
+            </w:r>
+            <w:r>
+              <w:rPr>
+                <w:rFonts w:ascii="Times New Roman" w:hAnsi="Times New Roman" w:cs="Times New Roman"/>
+              </w:rPr>
+              <w:t>1: Verifica</w:t>
+            </w:r>
+            <w:r>
+              <w:rPr>
+                <w:rFonts w:ascii="Times New Roman" w:hAnsi="Times New Roman" w:cs="Times New Roman"/>
+              </w:rPr>
+              <w:t xml:space="preserve"> </w:t>
+            </w:r>
+            <w:r>
+              <w:rPr>
+                <w:rFonts w:ascii="Times New Roman" w:hAnsi="Times New Roman" w:cs="Times New Roman"/>
+              </w:rPr>
+              <w:t xml:space="preserve">que el método </w:t>
+            </w:r>
+            <w:proofErr w:type="spellStart"/>
+            <w:r>
+              <w:rPr>
+                <w:rFonts w:ascii="Times New Roman" w:hAnsi="Times New Roman" w:cs="Times New Roman"/>
+              </w:rPr>
+              <w:t>searchNode</w:t>
+            </w:r>
+            <w:proofErr w:type="spellEnd"/>
+            <w:r>
+              <w:rPr>
+                <w:rFonts w:ascii="Times New Roman" w:hAnsi="Times New Roman" w:cs="Times New Roman"/>
+              </w:rPr>
+              <w:t xml:space="preserve"> busca exitosamente un nodo en el árbol, con un </w:t>
+            </w:r>
+            <w:proofErr w:type="spellStart"/>
+            <w:r>
+              <w:rPr>
+                <w:rFonts w:ascii="Times New Roman" w:hAnsi="Times New Roman" w:cs="Times New Roman"/>
+              </w:rPr>
+              <w:t>value</w:t>
+            </w:r>
+            <w:proofErr w:type="spellEnd"/>
+            <w:r>
+              <w:rPr>
+                <w:rFonts w:ascii="Times New Roman" w:hAnsi="Times New Roman" w:cs="Times New Roman"/>
+              </w:rPr>
+              <w:t xml:space="preserve"> dado. </w:t>
+            </w:r>
+          </w:p>
+        </w:tc>
+      </w:tr>
+      <w:tr>
+        <w:tc>
+          <w:tcPr>
+            <w:tcW w:w="1488" w:type="dxa"/>
+          </w:tcPr>
+          <w:p>
+            <w:pPr>
+              <w:jc w:val="both"/>
+              <w:rPr>
+                <w:rFonts w:ascii="Times New Roman" w:hAnsi="Times New Roman" w:cs="Times New Roman"/>
+              </w:rPr>
+            </w:pPr>
+            <w:r>
+              <w:rPr>
+                <w:rFonts w:ascii="Times New Roman" w:hAnsi="Times New Roman" w:cs="Times New Roman"/>
+              </w:rPr>
+              <w:t>Clase</w:t>
+            </w:r>
+          </w:p>
+        </w:tc>
+        <w:tc>
+          <w:tcPr>
+            <w:tcW w:w="2025" w:type="dxa"/>
+          </w:tcPr>
+          <w:p>
+            <w:pPr>
+              <w:jc w:val="both"/>
+              <w:rPr>
+                <w:rFonts w:ascii="Times New Roman" w:hAnsi="Times New Roman" w:cs="Times New Roman"/>
+              </w:rPr>
+            </w:pPr>
+            <w:r>
+              <w:rPr>
+                <w:rFonts w:ascii="Times New Roman" w:hAnsi="Times New Roman" w:cs="Times New Roman"/>
+              </w:rPr>
+              <w:t>Método</w:t>
+            </w:r>
+          </w:p>
+        </w:tc>
+        <w:tc>
+          <w:tcPr>
+            <w:tcW w:w="1817" w:type="dxa"/>
+          </w:tcPr>
+          <w:p>
+            <w:pPr>
+              <w:jc w:val="both"/>
+              <w:rPr>
+                <w:rFonts w:ascii="Times New Roman" w:hAnsi="Times New Roman" w:cs="Times New Roman"/>
+              </w:rPr>
+            </w:pPr>
+            <w:r>
+              <w:rPr>
+                <w:rFonts w:ascii="Times New Roman" w:hAnsi="Times New Roman" w:cs="Times New Roman"/>
+              </w:rPr>
+              <w:t>Escenario</w:t>
+            </w:r>
+          </w:p>
+        </w:tc>
+        <w:tc>
+          <w:tcPr>
+            <w:tcW w:w="1740" w:type="dxa"/>
+          </w:tcPr>
+          <w:p>
+            <w:pPr>
+              <w:jc w:val="both"/>
+              <w:rPr>
+                <w:rFonts w:ascii="Times New Roman" w:hAnsi="Times New Roman" w:cs="Times New Roman"/>
+              </w:rPr>
+            </w:pPr>
+            <w:r>
+              <w:rPr>
+                <w:rFonts w:ascii="Times New Roman" w:hAnsi="Times New Roman" w:cs="Times New Roman"/>
+              </w:rPr>
+              <w:t>Entrada</w:t>
+            </w:r>
+          </w:p>
+        </w:tc>
+        <w:tc>
+          <w:tcPr>
+            <w:tcW w:w="1758" w:type="dxa"/>
+          </w:tcPr>
+          <w:p>
+            <w:pPr>
+              <w:jc w:val="both"/>
+              <w:rPr>
+                <w:rFonts w:ascii="Times New Roman" w:hAnsi="Times New Roman" w:cs="Times New Roman"/>
+              </w:rPr>
+            </w:pPr>
+            <w:r>
+              <w:rPr>
+                <w:rFonts w:ascii="Times New Roman" w:hAnsi="Times New Roman" w:cs="Times New Roman"/>
+              </w:rPr>
+              <w:t>Resultado</w:t>
+            </w:r>
+          </w:p>
+        </w:tc>
+      </w:tr>
+      <w:tr>
+        <w:trPr>
+          <w:trHeight w:val="71"/>
+        </w:trPr>
+        <w:tc>
+          <w:tcPr>
+            <w:tcW w:w="1488" w:type="dxa"/>
+          </w:tcPr>
+          <w:p>
+            <w:pPr>
+              <w:jc w:val="both"/>
+              <w:rPr>
+                <w:rFonts w:ascii="Times New Roman" w:hAnsi="Times New Roman" w:cs="Times New Roman"/>
+              </w:rPr>
+            </w:pPr>
+            <w:proofErr w:type="spellStart"/>
+            <w:r>
+              <w:rPr>
+                <w:rFonts w:ascii="Times New Roman" w:hAnsi="Times New Roman" w:cs="Times New Roman"/>
+              </w:rPr>
+              <w:t>BinaryTre</w:t>
+            </w:r>
+            <w:r>
+              <w:rPr>
+                <w:rFonts w:ascii="Times New Roman" w:hAnsi="Times New Roman" w:cs="Times New Roman"/>
+              </w:rPr>
+              <w:t>e</w:t>
+            </w:r>
+            <w:proofErr w:type="spellEnd"/>
+          </w:p>
+        </w:tc>
+        <w:tc>
+          <w:tcPr>
+            <w:tcW w:w="2025" w:type="dxa"/>
+          </w:tcPr>
+          <w:p>
+            <w:pPr>
+              <w:jc w:val="both"/>
+              <w:rPr>
+                <w:rFonts w:ascii="Times New Roman" w:hAnsi="Times New Roman" w:cs="Times New Roman"/>
+              </w:rPr>
+            </w:pPr>
+          </w:p>
+        </w:tc>
+        <w:tc>
+          <w:tcPr>
+            <w:tcW w:w="1817" w:type="dxa"/>
+          </w:tcPr>
+          <w:p>
+            <w:pPr>
+              <w:jc w:val="both"/>
+              <w:rPr>
+                <w:rFonts w:ascii="Times New Roman" w:hAnsi="Times New Roman" w:cs="Times New Roman"/>
+              </w:rPr>
+            </w:pPr>
+            <w:r>
+              <w:rPr>
+                <w:rFonts w:ascii="Times New Roman" w:hAnsi="Times New Roman" w:cs="Times New Roman"/>
+              </w:rPr>
+              <w:t>Se ha creado un árbol binario</w:t>
+            </w:r>
+          </w:p>
+        </w:tc>
+        <w:tc>
+          <w:tcPr>
+            <w:tcW w:w="1740" w:type="dxa"/>
+          </w:tcPr>
+          <w:p>
+            <w:pPr>
+              <w:jc w:val="both"/>
+              <w:rPr>
+                <w:rFonts w:ascii="Times New Roman" w:hAnsi="Times New Roman" w:cs="Times New Roman"/>
+              </w:rPr>
+            </w:pPr>
+            <w:proofErr w:type="spellStart"/>
+            <w:r>
+              <w:rPr>
+                <w:rFonts w:ascii="Times New Roman" w:hAnsi="Times New Roman" w:cs="Times New Roman"/>
+              </w:rPr>
+              <w:t>Value</w:t>
+            </w:r>
+            <w:proofErr w:type="spellEnd"/>
+            <w:r>
+              <w:rPr>
+                <w:rFonts w:ascii="Times New Roman" w:hAnsi="Times New Roman" w:cs="Times New Roman"/>
+              </w:rPr>
+              <w:t>=10</w:t>
+            </w:r>
+          </w:p>
+        </w:tc>
+        <w:tc>
+          <w:tcPr>
+            <w:tcW w:w="1758" w:type="dxa"/>
+          </w:tcPr>
+          <w:p>
+            <w:pPr>
+              <w:jc w:val="both"/>
+              <w:rPr>
+                <w:rFonts w:ascii="Times New Roman" w:hAnsi="Times New Roman" w:cs="Times New Roman"/>
+              </w:rPr>
+            </w:pPr>
+            <w:r>
+              <w:rPr>
+                <w:rFonts w:ascii="Times New Roman" w:hAnsi="Times New Roman" w:cs="Times New Roman"/>
+              </w:rPr>
+              <w:t xml:space="preserve">El método retorna </w:t>
+            </w:r>
+            <w:proofErr w:type="spellStart"/>
+            <w:r>
+              <w:rPr>
+                <w:rFonts w:ascii="Times New Roman" w:hAnsi="Times New Roman" w:cs="Times New Roman"/>
+              </w:rPr>
+              <w:t>null</w:t>
+            </w:r>
+            <w:proofErr w:type="spellEnd"/>
+          </w:p>
+        </w:tc>
+      </w:tr>
+      <w:tr>
+        <w:tc>
+          <w:tcPr>
+            <w:tcW w:w="1488" w:type="dxa"/>
+          </w:tcPr>
+          <w:p>
+            <w:pPr>
+              <w:jc w:val="both"/>
+              <w:rPr>
+                <w:rFonts w:ascii="Times New Roman" w:hAnsi="Times New Roman" w:cs="Times New Roman"/>
+              </w:rPr>
+            </w:pPr>
+            <w:proofErr w:type="spellStart"/>
+            <w:r>
+              <w:rPr>
+                <w:rFonts w:ascii="Times New Roman" w:hAnsi="Times New Roman" w:cs="Times New Roman"/>
+              </w:rPr>
+              <w:t>BinaryTree</w:t>
+            </w:r>
+            <w:proofErr w:type="spellEnd"/>
+          </w:p>
+        </w:tc>
+        <w:tc>
+          <w:tcPr>
+            <w:tcW w:w="2025" w:type="dxa"/>
+          </w:tcPr>
+          <w:p>
+            <w:pPr>
+              <w:jc w:val="both"/>
+              <w:rPr>
+                <w:rFonts w:ascii="Times New Roman" w:hAnsi="Times New Roman" w:cs="Times New Roman"/>
+              </w:rPr>
+            </w:pPr>
+          </w:p>
+        </w:tc>
+        <w:tc>
+          <w:tcPr>
+            <w:tcW w:w="1817" w:type="dxa"/>
+          </w:tcPr>
+          <w:p>
+            <w:pPr>
+              <w:jc w:val="both"/>
+              <w:rPr>
+                <w:rFonts w:ascii="Times New Roman" w:hAnsi="Times New Roman" w:cs="Times New Roman"/>
+              </w:rPr>
+            </w:pPr>
+            <w:r>
+              <w:rPr>
+                <w:rFonts w:ascii="Times New Roman" w:hAnsi="Times New Roman" w:cs="Times New Roman"/>
+              </w:rPr>
+              <w:t xml:space="preserve">Se ha creado un árbol binario y se la ha añadido un nodo con </w:t>
+            </w:r>
+            <w:proofErr w:type="spellStart"/>
+            <w:r>
+              <w:rPr>
+                <w:rFonts w:ascii="Times New Roman" w:hAnsi="Times New Roman" w:cs="Times New Roman"/>
+              </w:rPr>
+              <w:t>value</w:t>
+            </w:r>
+            <w:proofErr w:type="spellEnd"/>
+            <w:r>
+              <w:rPr>
+                <w:rFonts w:ascii="Times New Roman" w:hAnsi="Times New Roman" w:cs="Times New Roman"/>
+              </w:rPr>
+              <w:t xml:space="preserve"> 10</w:t>
+            </w:r>
+          </w:p>
+        </w:tc>
+        <w:tc>
+          <w:tcPr>
+            <w:tcW w:w="1740" w:type="dxa"/>
+          </w:tcPr>
+          <w:p>
+            <w:pPr>
+              <w:jc w:val="both"/>
+              <w:rPr>
+                <w:rFonts w:ascii="Times New Roman" w:hAnsi="Times New Roman" w:cs="Times New Roman"/>
+              </w:rPr>
+            </w:pPr>
+            <w:proofErr w:type="spellStart"/>
+            <w:r>
+              <w:rPr>
+                <w:rFonts w:ascii="Times New Roman" w:hAnsi="Times New Roman" w:cs="Times New Roman"/>
+              </w:rPr>
+              <w:t>Value</w:t>
+            </w:r>
+            <w:proofErr w:type="spellEnd"/>
+            <w:r>
+              <w:rPr>
+                <w:rFonts w:ascii="Times New Roman" w:hAnsi="Times New Roman" w:cs="Times New Roman"/>
+              </w:rPr>
+              <w:t>=5</w:t>
+            </w:r>
+          </w:p>
+        </w:tc>
+        <w:tc>
+          <w:tcPr>
+            <w:tcW w:w="1758" w:type="dxa"/>
+          </w:tcPr>
+          <w:p>
+            <w:pPr>
+              <w:jc w:val="both"/>
+              <w:rPr>
+                <w:rFonts w:ascii="Times New Roman" w:hAnsi="Times New Roman" w:cs="Times New Roman"/>
+              </w:rPr>
+            </w:pPr>
+            <w:r>
+              <w:rPr>
+                <w:rFonts w:ascii="Times New Roman" w:hAnsi="Times New Roman" w:cs="Times New Roman"/>
+              </w:rPr>
+              <w:t xml:space="preserve">El método retorna </w:t>
+            </w:r>
+            <w:proofErr w:type="spellStart"/>
+            <w:r>
+              <w:rPr>
+                <w:rFonts w:ascii="Times New Roman" w:hAnsi="Times New Roman" w:cs="Times New Roman"/>
+              </w:rPr>
+              <w:t>null</w:t>
+            </w:r>
+            <w:proofErr w:type="spellEnd"/>
+          </w:p>
+        </w:tc>
+      </w:tr>
+      <w:tr>
+        <w:tc>
+          <w:tcPr>
+            <w:tcW w:w="1488" w:type="dxa"/>
+          </w:tcPr>
+          <w:p>
+            <w:pPr>
+              <w:jc w:val="both"/>
+              <w:rPr>
+                <w:rFonts w:ascii="Times New Roman" w:hAnsi="Times New Roman" w:cs="Times New Roman"/>
+              </w:rPr>
+            </w:pPr>
+            <w:proofErr w:type="spellStart"/>
+            <w:r>
+              <w:rPr>
+                <w:rFonts w:ascii="Times New Roman" w:hAnsi="Times New Roman" w:cs="Times New Roman"/>
+              </w:rPr>
+              <w:t>BinaryTr</w:t>
+            </w:r>
+            <w:r>
+              <w:rPr>
+                <w:rFonts w:ascii="Times New Roman" w:hAnsi="Times New Roman" w:cs="Times New Roman"/>
+              </w:rPr>
+              <w:t>ee</w:t>
+            </w:r>
+            <w:proofErr w:type="spellEnd"/>
+          </w:p>
+        </w:tc>
+        <w:tc>
+          <w:tcPr>
+            <w:tcW w:w="2025" w:type="dxa"/>
+          </w:tcPr>
+          <w:p>
+            <w:pPr>
+              <w:jc w:val="both"/>
+              <w:rPr>
+                <w:rFonts w:ascii="Times New Roman" w:hAnsi="Times New Roman" w:cs="Times New Roman"/>
+              </w:rPr>
+            </w:pPr>
+          </w:p>
+        </w:tc>
+        <w:tc>
+          <w:tcPr>
+            <w:tcW w:w="1817" w:type="dxa"/>
+          </w:tcPr>
+          <w:p>
+            <w:pPr>
+              <w:jc w:val="both"/>
+              <w:rPr>
+                <w:rFonts w:ascii="Times New Roman" w:hAnsi="Times New Roman" w:cs="Times New Roman"/>
+              </w:rPr>
+            </w:pPr>
+            <w:r>
+              <w:rPr>
+                <w:rFonts w:ascii="Times New Roman" w:hAnsi="Times New Roman" w:cs="Times New Roman"/>
+              </w:rPr>
+              <w:t>El mismo que el anterior</w:t>
+            </w:r>
+          </w:p>
+        </w:tc>
+        <w:tc>
+          <w:tcPr>
+            <w:tcW w:w="1740" w:type="dxa"/>
+          </w:tcPr>
+          <w:p>
+            <w:pPr>
+              <w:jc w:val="both"/>
+              <w:rPr>
+                <w:rFonts w:ascii="Times New Roman" w:hAnsi="Times New Roman" w:cs="Times New Roman"/>
+              </w:rPr>
+            </w:pPr>
+            <w:proofErr w:type="spellStart"/>
+            <w:r>
+              <w:rPr>
+                <w:rFonts w:ascii="Times New Roman" w:hAnsi="Times New Roman" w:cs="Times New Roman"/>
+              </w:rPr>
+              <w:t>Value</w:t>
+            </w:r>
+            <w:proofErr w:type="spellEnd"/>
+            <w:r>
+              <w:rPr>
+                <w:rFonts w:ascii="Times New Roman" w:hAnsi="Times New Roman" w:cs="Times New Roman"/>
+              </w:rPr>
+              <w:t xml:space="preserve"> = 10 </w:t>
+            </w:r>
+          </w:p>
+        </w:tc>
+        <w:tc>
+          <w:tcPr>
+            <w:tcW w:w="1758" w:type="dxa"/>
+          </w:tcPr>
+          <w:p>
+            <w:pPr>
+              <w:jc w:val="both"/>
+              <w:rPr>
+                <w:rFonts w:ascii="Times New Roman" w:hAnsi="Times New Roman" w:cs="Times New Roman"/>
+              </w:rPr>
+            </w:pPr>
+            <w:r>
+              <w:rPr>
+                <w:rFonts w:ascii="Times New Roman" w:hAnsi="Times New Roman" w:cs="Times New Roman"/>
+              </w:rPr>
+              <w:t xml:space="preserve">Retorna el nodo raíz </w:t>
+            </w:r>
+          </w:p>
+        </w:tc>
+      </w:tr>
+      <w:tr>
+        <w:tc>
+          <w:tcPr>
+            <w:tcW w:w="1488" w:type="dxa"/>
+          </w:tcPr>
+          <w:p>
+            <w:pPr>
+              <w:jc w:val="both"/>
+              <w:rPr>
+                <w:rFonts w:ascii="Times New Roman" w:hAnsi="Times New Roman" w:cs="Times New Roman"/>
+              </w:rPr>
+            </w:pPr>
+            <w:proofErr w:type="spellStart"/>
+            <w:r>
+              <w:rPr>
+                <w:rFonts w:ascii="Times New Roman" w:hAnsi="Times New Roman" w:cs="Times New Roman"/>
+              </w:rPr>
+              <w:t>BinaryTr</w:t>
+            </w:r>
+            <w:r>
+              <w:rPr>
+                <w:rFonts w:ascii="Times New Roman" w:hAnsi="Times New Roman" w:cs="Times New Roman"/>
+              </w:rPr>
+              <w:t>ee</w:t>
+            </w:r>
+            <w:proofErr w:type="spellEnd"/>
+          </w:p>
+        </w:tc>
+        <w:tc>
+          <w:tcPr>
+            <w:tcW w:w="2025" w:type="dxa"/>
+          </w:tcPr>
+          <w:p>
+            <w:pPr>
+              <w:jc w:val="both"/>
+              <w:rPr>
+                <w:rFonts w:ascii="Times New Roman" w:hAnsi="Times New Roman" w:cs="Times New Roman"/>
+              </w:rPr>
+            </w:pPr>
+          </w:p>
+        </w:tc>
+        <w:tc>
+          <w:tcPr>
+            <w:tcW w:w="1817" w:type="dxa"/>
+          </w:tcPr>
+          <w:p>
+            <w:pPr>
+              <w:jc w:val="both"/>
+              <w:rPr>
+                <w:rFonts w:ascii="Times New Roman" w:hAnsi="Times New Roman" w:cs="Times New Roman"/>
+              </w:rPr>
+            </w:pPr>
+            <w:r>
+              <w:rPr>
+                <w:rFonts w:ascii="Times New Roman" w:hAnsi="Times New Roman" w:cs="Times New Roman"/>
+              </w:rPr>
+              <w:t xml:space="preserve">Se ha creado un árbol binario y le se ha añadido 10 y 5 en ese orden. </w:t>
+            </w:r>
+          </w:p>
+        </w:tc>
+        <w:tc>
+          <w:tcPr>
+            <w:tcW w:w="1740" w:type="dxa"/>
+          </w:tcPr>
+          <w:p>
+            <w:pPr>
+              <w:jc w:val="both"/>
+              <w:rPr>
+                <w:rFonts w:ascii="Times New Roman" w:hAnsi="Times New Roman" w:cs="Times New Roman"/>
+              </w:rPr>
+            </w:pPr>
+            <w:r>
+              <w:rPr>
+                <w:rFonts w:ascii="Times New Roman" w:hAnsi="Times New Roman" w:cs="Times New Roman"/>
+              </w:rPr>
+              <w:t xml:space="preserve">Un nodo con </w:t>
+            </w:r>
+          </w:p>
+          <w:p>
+            <w:pPr>
+              <w:jc w:val="both"/>
+              <w:rPr>
+                <w:rFonts w:ascii="Times New Roman" w:hAnsi="Times New Roman" w:cs="Times New Roman"/>
+              </w:rPr>
+            </w:pPr>
+            <w:proofErr w:type="spellStart"/>
+            <w:r>
+              <w:rPr>
+                <w:rFonts w:ascii="Times New Roman" w:hAnsi="Times New Roman" w:cs="Times New Roman"/>
+              </w:rPr>
+              <w:t>Value</w:t>
+            </w:r>
+            <w:proofErr w:type="spellEnd"/>
+            <w:r>
+              <w:rPr>
+                <w:rFonts w:ascii="Times New Roman" w:hAnsi="Times New Roman" w:cs="Times New Roman"/>
+              </w:rPr>
+              <w:t>=</w:t>
+            </w:r>
+            <w:r>
+              <w:rPr>
+                <w:rFonts w:ascii="Times New Roman" w:hAnsi="Times New Roman" w:cs="Times New Roman"/>
+              </w:rPr>
+              <w:t>6</w:t>
+            </w:r>
+          </w:p>
+        </w:tc>
+        <w:tc>
+          <w:tcPr>
+            <w:tcW w:w="1758" w:type="dxa"/>
+          </w:tcPr>
+          <w:p>
+            <w:pPr>
+              <w:jc w:val="both"/>
+              <w:rPr>
+                <w:rFonts w:ascii="Times New Roman" w:hAnsi="Times New Roman" w:cs="Times New Roman"/>
+              </w:rPr>
+            </w:pPr>
+            <w:r>
+              <w:rPr>
+                <w:rFonts w:ascii="Times New Roman" w:hAnsi="Times New Roman" w:cs="Times New Roman"/>
+              </w:rPr>
+              <w:t xml:space="preserve">El método retorna </w:t>
+            </w:r>
+            <w:proofErr w:type="spellStart"/>
+            <w:r>
+              <w:rPr>
+                <w:rFonts w:ascii="Times New Roman" w:hAnsi="Times New Roman" w:cs="Times New Roman"/>
+              </w:rPr>
+              <w:t>null</w:t>
+            </w:r>
+            <w:proofErr w:type="spellEnd"/>
+          </w:p>
+        </w:tc>
+      </w:tr>
+      <w:tr>
+        <w:tc>
+          <w:tcPr>
+            <w:tcW w:w="1488" w:type="dxa"/>
+          </w:tcPr>
+          <w:p>
+            <w:pPr>
+              <w:jc w:val="both"/>
+              <w:rPr>
+                <w:rFonts w:ascii="Times New Roman" w:hAnsi="Times New Roman" w:cs="Times New Roman"/>
+              </w:rPr>
+            </w:pPr>
+            <w:proofErr w:type="spellStart"/>
+            <w:r>
+              <w:rPr>
+                <w:rFonts w:ascii="Times New Roman" w:hAnsi="Times New Roman" w:cs="Times New Roman"/>
+              </w:rPr>
+              <w:t>BinaryTre</w:t>
+            </w:r>
+            <w:r>
+              <w:rPr>
+                <w:rFonts w:ascii="Times New Roman" w:hAnsi="Times New Roman" w:cs="Times New Roman"/>
+              </w:rPr>
+              <w:t>e</w:t>
+            </w:r>
+            <w:proofErr w:type="spellEnd"/>
+          </w:p>
+        </w:tc>
+        <w:tc>
+          <w:tcPr>
+            <w:tcW w:w="2025" w:type="dxa"/>
+          </w:tcPr>
+          <w:p>
+            <w:pPr>
+              <w:jc w:val="both"/>
+              <w:rPr>
+                <w:rFonts w:ascii="Times New Roman" w:hAnsi="Times New Roman" w:cs="Times New Roman"/>
+              </w:rPr>
+            </w:pPr>
+          </w:p>
+        </w:tc>
+        <w:tc>
+          <w:tcPr>
+            <w:tcW w:w="1817" w:type="dxa"/>
+          </w:tcPr>
+          <w:p>
+            <w:pPr>
+              <w:jc w:val="both"/>
+              <w:rPr>
+                <w:rFonts w:ascii="Times New Roman" w:hAnsi="Times New Roman" w:cs="Times New Roman"/>
+              </w:rPr>
+            </w:pPr>
+            <w:r>
+              <w:rPr>
+                <w:rFonts w:ascii="Times New Roman" w:hAnsi="Times New Roman" w:cs="Times New Roman"/>
+              </w:rPr>
+              <w:t>El mismo que el anterior</w:t>
+            </w:r>
+          </w:p>
+        </w:tc>
+        <w:tc>
+          <w:tcPr>
+            <w:tcW w:w="1740" w:type="dxa"/>
+          </w:tcPr>
+          <w:p>
+            <w:pPr>
+              <w:jc w:val="both"/>
+              <w:rPr>
+                <w:rFonts w:ascii="Times New Roman" w:hAnsi="Times New Roman" w:cs="Times New Roman"/>
+              </w:rPr>
+            </w:pPr>
+            <w:proofErr w:type="spellStart"/>
+            <w:r>
+              <w:rPr>
+                <w:rFonts w:ascii="Times New Roman" w:hAnsi="Times New Roman" w:cs="Times New Roman"/>
+              </w:rPr>
+              <w:t>Value</w:t>
+            </w:r>
+            <w:proofErr w:type="spellEnd"/>
+            <w:r>
+              <w:rPr>
+                <w:rFonts w:ascii="Times New Roman" w:hAnsi="Times New Roman" w:cs="Times New Roman"/>
+              </w:rPr>
+              <w:t>=5</w:t>
+            </w:r>
+          </w:p>
+        </w:tc>
+        <w:tc>
+          <w:tcPr>
+            <w:tcW w:w="1758" w:type="dxa"/>
+          </w:tcPr>
+          <w:p>
+            <w:pPr>
+              <w:jc w:val="both"/>
+              <w:rPr>
+                <w:rFonts w:ascii="Times New Roman" w:hAnsi="Times New Roman" w:cs="Times New Roman"/>
+              </w:rPr>
+            </w:pPr>
+            <w:r>
+              <w:rPr>
+                <w:rFonts w:ascii="Times New Roman" w:hAnsi="Times New Roman" w:cs="Times New Roman"/>
+              </w:rPr>
+              <w:t xml:space="preserve">Retorna el hijo izquierdo de la raíz. </w:t>
+            </w:r>
+          </w:p>
+        </w:tc>
+      </w:tr>
+      <w:tr>
+        <w:tc>
+          <w:tcPr>
+            <w:tcW w:w="1488" w:type="dxa"/>
+          </w:tcPr>
+          <w:p>
+            <w:pPr>
+              <w:jc w:val="both"/>
+              <w:rPr>
+                <w:rFonts w:ascii="Times New Roman" w:hAnsi="Times New Roman" w:cs="Times New Roman"/>
+              </w:rPr>
+            </w:pPr>
+            <w:proofErr w:type="spellStart"/>
+            <w:r>
+              <w:rPr>
+                <w:rFonts w:ascii="Times New Roman" w:hAnsi="Times New Roman" w:cs="Times New Roman"/>
+              </w:rPr>
+              <w:t>BinaryTree</w:t>
+            </w:r>
+            <w:proofErr w:type="spellEnd"/>
+          </w:p>
+        </w:tc>
+        <w:tc>
+          <w:tcPr>
+            <w:tcW w:w="2025" w:type="dxa"/>
+          </w:tcPr>
+          <w:p>
+            <w:pPr>
+              <w:jc w:val="both"/>
+              <w:rPr>
+                <w:rFonts w:ascii="Times New Roman" w:hAnsi="Times New Roman" w:cs="Times New Roman"/>
+              </w:rPr>
+            </w:pPr>
+          </w:p>
+        </w:tc>
+        <w:tc>
+          <w:tcPr>
+            <w:tcW w:w="1817" w:type="dxa"/>
+          </w:tcPr>
+          <w:p>
+            <w:pPr>
+              <w:jc w:val="both"/>
+              <w:rPr>
+                <w:rFonts w:ascii="Times New Roman" w:hAnsi="Times New Roman" w:cs="Times New Roman"/>
+              </w:rPr>
+            </w:pPr>
+            <w:r>
+              <w:rPr>
+                <w:rFonts w:ascii="Times New Roman" w:hAnsi="Times New Roman" w:cs="Times New Roman"/>
+              </w:rPr>
+              <w:t>Se ha creado un árbol binario y le se ha añadido 10, 5, 20 en ese orden.</w:t>
+            </w:r>
+          </w:p>
+        </w:tc>
+        <w:tc>
+          <w:tcPr>
+            <w:tcW w:w="1740" w:type="dxa"/>
+          </w:tcPr>
+          <w:p>
+            <w:pPr>
+              <w:jc w:val="both"/>
+              <w:rPr>
+                <w:rFonts w:ascii="Times New Roman" w:hAnsi="Times New Roman" w:cs="Times New Roman"/>
+              </w:rPr>
+            </w:pPr>
+            <w:proofErr w:type="spellStart"/>
+            <w:r>
+              <w:rPr>
+                <w:rFonts w:ascii="Times New Roman" w:hAnsi="Times New Roman" w:cs="Times New Roman"/>
+              </w:rPr>
+              <w:t>Value</w:t>
+            </w:r>
+            <w:proofErr w:type="spellEnd"/>
+            <w:r>
+              <w:rPr>
+                <w:rFonts w:ascii="Times New Roman" w:hAnsi="Times New Roman" w:cs="Times New Roman"/>
+              </w:rPr>
+              <w:t>=</w:t>
+            </w:r>
+            <w:r>
+              <w:rPr>
+                <w:rFonts w:ascii="Times New Roman" w:hAnsi="Times New Roman" w:cs="Times New Roman"/>
+              </w:rPr>
+              <w:t>20</w:t>
+            </w:r>
+          </w:p>
+        </w:tc>
+        <w:tc>
+          <w:tcPr>
+            <w:tcW w:w="1758" w:type="dxa"/>
+          </w:tcPr>
+          <w:p>
+            <w:pPr>
+              <w:jc w:val="both"/>
+              <w:rPr>
+                <w:rFonts w:ascii="Times New Roman" w:hAnsi="Times New Roman" w:cs="Times New Roman"/>
+              </w:rPr>
+            </w:pPr>
+            <w:r>
+              <w:rPr>
+                <w:rFonts w:ascii="Times New Roman" w:hAnsi="Times New Roman" w:cs="Times New Roman"/>
+              </w:rPr>
+              <w:t>Retorna el hijo derecho de la raíz.</w:t>
+            </w:r>
+          </w:p>
+        </w:tc>
+      </w:tr>
+      <w:tr>
+        <w:tc>
+          <w:tcPr>
+            <w:tcW w:w="1488" w:type="dxa"/>
+          </w:tcPr>
+          <w:p>
+            <w:pPr>
+              <w:jc w:val="both"/>
+              <w:rPr>
+                <w:rFonts w:ascii="Times New Roman" w:hAnsi="Times New Roman" w:cs="Times New Roman"/>
+              </w:rPr>
+            </w:pPr>
+            <w:proofErr w:type="spellStart"/>
+            <w:r>
+              <w:rPr>
+                <w:rFonts w:ascii="Times New Roman" w:hAnsi="Times New Roman" w:cs="Times New Roman"/>
+              </w:rPr>
+              <w:t>BinaryTree</w:t>
+            </w:r>
+            <w:proofErr w:type="spellEnd"/>
+          </w:p>
+        </w:tc>
+        <w:tc>
+          <w:tcPr>
+            <w:tcW w:w="2025" w:type="dxa"/>
+          </w:tcPr>
+          <w:p>
+            <w:pPr>
+              <w:jc w:val="both"/>
+              <w:rPr>
+                <w:rFonts w:ascii="Times New Roman" w:hAnsi="Times New Roman" w:cs="Times New Roman"/>
+              </w:rPr>
+            </w:pPr>
+          </w:p>
+        </w:tc>
+        <w:tc>
+          <w:tcPr>
+            <w:tcW w:w="1817" w:type="dxa"/>
+          </w:tcPr>
+          <w:p>
+            <w:pPr>
+              <w:jc w:val="both"/>
+              <w:rPr>
+                <w:rFonts w:ascii="Times New Roman" w:hAnsi="Times New Roman" w:cs="Times New Roman"/>
+              </w:rPr>
+            </w:pPr>
+            <w:r>
+              <w:rPr>
+                <w:rFonts w:ascii="Times New Roman" w:hAnsi="Times New Roman" w:cs="Times New Roman"/>
+              </w:rPr>
+              <w:t>Se ha creado un árbol binario y le se ha añadido 10, 5, 20, 6</w:t>
+            </w:r>
+            <w:r>
+              <w:rPr>
+                <w:rFonts w:ascii="Times New Roman" w:hAnsi="Times New Roman" w:cs="Times New Roman"/>
+              </w:rPr>
+              <w:t>, 15, 25</w:t>
+            </w:r>
+            <w:r>
+              <w:rPr>
+                <w:rFonts w:ascii="Times New Roman" w:hAnsi="Times New Roman" w:cs="Times New Roman"/>
+              </w:rPr>
+              <w:t xml:space="preserve"> en ese orden.</w:t>
+            </w:r>
+          </w:p>
+        </w:tc>
+        <w:tc>
+          <w:tcPr>
+            <w:tcW w:w="1740" w:type="dxa"/>
+          </w:tcPr>
+          <w:p>
+            <w:pPr>
+              <w:jc w:val="both"/>
+              <w:rPr>
+                <w:rFonts w:ascii="Times New Roman" w:hAnsi="Times New Roman" w:cs="Times New Roman"/>
+              </w:rPr>
+            </w:pPr>
+            <w:proofErr w:type="spellStart"/>
+            <w:r>
+              <w:rPr>
+                <w:rFonts w:ascii="Times New Roman" w:hAnsi="Times New Roman" w:cs="Times New Roman"/>
+              </w:rPr>
+              <w:t>Value</w:t>
+            </w:r>
+            <w:proofErr w:type="spellEnd"/>
+            <w:r>
+              <w:rPr>
+                <w:rFonts w:ascii="Times New Roman" w:hAnsi="Times New Roman" w:cs="Times New Roman"/>
+              </w:rPr>
+              <w:t>=</w:t>
+            </w:r>
+            <w:r>
+              <w:rPr>
+                <w:rFonts w:ascii="Times New Roman" w:hAnsi="Times New Roman" w:cs="Times New Roman"/>
+              </w:rPr>
+              <w:t>25</w:t>
+            </w:r>
+          </w:p>
+        </w:tc>
+        <w:tc>
+          <w:tcPr>
+            <w:tcW w:w="1758" w:type="dxa"/>
+          </w:tcPr>
+          <w:p>
+            <w:pPr>
+              <w:jc w:val="both"/>
+              <w:rPr>
+                <w:rFonts w:ascii="Times New Roman" w:hAnsi="Times New Roman" w:cs="Times New Roman"/>
+              </w:rPr>
+            </w:pPr>
+            <w:r>
+              <w:rPr>
+                <w:rFonts w:ascii="Times New Roman" w:hAnsi="Times New Roman" w:cs="Times New Roman"/>
+              </w:rPr>
+              <w:t xml:space="preserve">Retorna el nodo con mayor valor del árbol. </w:t>
+            </w:r>
+          </w:p>
+        </w:tc>
+      </w:tr>
+      <w:tr>
+        <w:tc>
+          <w:tcPr>
+            <w:tcW w:w="1488" w:type="dxa"/>
+          </w:tcPr>
+          <w:p>
+            <w:pPr>
+              <w:jc w:val="both"/>
+              <w:rPr>
+                <w:rFonts w:ascii="Times New Roman" w:hAnsi="Times New Roman" w:cs="Times New Roman"/>
+              </w:rPr>
+            </w:pPr>
+            <w:proofErr w:type="spellStart"/>
+            <w:r>
+              <w:rPr>
+                <w:rFonts w:ascii="Times New Roman" w:hAnsi="Times New Roman" w:cs="Times New Roman"/>
+              </w:rPr>
+              <w:t>BinaryTree</w:t>
+            </w:r>
+            <w:proofErr w:type="spellEnd"/>
+          </w:p>
+        </w:tc>
+        <w:tc>
+          <w:tcPr>
+            <w:tcW w:w="2025" w:type="dxa"/>
+          </w:tcPr>
+          <w:p>
+            <w:pPr>
+              <w:jc w:val="both"/>
+              <w:rPr>
+                <w:rFonts w:ascii="Times New Roman" w:hAnsi="Times New Roman" w:cs="Times New Roman"/>
+              </w:rPr>
+            </w:pPr>
+          </w:p>
+        </w:tc>
+        <w:tc>
+          <w:tcPr>
+            <w:tcW w:w="1817" w:type="dxa"/>
+          </w:tcPr>
+          <w:p>
+            <w:pPr>
+              <w:jc w:val="both"/>
+              <w:rPr>
+                <w:rFonts w:ascii="Times New Roman" w:hAnsi="Times New Roman" w:cs="Times New Roman"/>
+              </w:rPr>
+            </w:pPr>
+            <w:r>
+              <w:rPr>
+                <w:rFonts w:ascii="Times New Roman" w:hAnsi="Times New Roman" w:cs="Times New Roman"/>
+              </w:rPr>
+              <w:t>El mismo que el anterior</w:t>
+            </w:r>
+          </w:p>
+        </w:tc>
+        <w:tc>
+          <w:tcPr>
+            <w:tcW w:w="1740" w:type="dxa"/>
+          </w:tcPr>
+          <w:p>
+            <w:pPr>
+              <w:jc w:val="both"/>
+              <w:rPr>
+                <w:rFonts w:ascii="Times New Roman" w:hAnsi="Times New Roman" w:cs="Times New Roman"/>
+              </w:rPr>
+            </w:pPr>
+            <w:proofErr w:type="spellStart"/>
+            <w:r>
+              <w:rPr>
+                <w:rFonts w:ascii="Times New Roman" w:hAnsi="Times New Roman" w:cs="Times New Roman"/>
+              </w:rPr>
+              <w:t>Value</w:t>
+            </w:r>
+            <w:proofErr w:type="spellEnd"/>
+            <w:r>
+              <w:rPr>
+                <w:rFonts w:ascii="Times New Roman" w:hAnsi="Times New Roman" w:cs="Times New Roman"/>
+              </w:rPr>
+              <w:t>=5</w:t>
+            </w:r>
+          </w:p>
+        </w:tc>
+        <w:tc>
+          <w:tcPr>
+            <w:tcW w:w="1758" w:type="dxa"/>
+          </w:tcPr>
+          <w:p>
+            <w:pPr>
+              <w:jc w:val="both"/>
+              <w:rPr>
+                <w:rFonts w:ascii="Times New Roman" w:hAnsi="Times New Roman" w:cs="Times New Roman"/>
+              </w:rPr>
+            </w:pPr>
+            <w:r>
+              <w:rPr>
+                <w:rFonts w:ascii="Times New Roman" w:hAnsi="Times New Roman" w:cs="Times New Roman"/>
+              </w:rPr>
+              <w:t>Retorna el nodo con menor valor del árbol</w:t>
+            </w:r>
+          </w:p>
+        </w:tc>
+      </w:tr>
+    </w:tbl>
+    <w:p>
+      <w:pPr>
+        <w:rPr>
+          <w:b/>
+        </w:rPr>
+      </w:pPr>
+    </w:p>
+    <w:p>
+      <w:pPr>
+        <w:rPr>
+          <w:b/>
+        </w:rPr>
+      </w:pPr>
+    </w:p>
+    <w:p>
+      <w:pPr>
+        <w:rPr>
+          <w:b/>
+        </w:rPr>
+      </w:pPr>
+    </w:p>
+    <w:tbl>
+      <w:tblPr>
+        <w:tblStyle w:val="Tablaconcuadrcula"/>
+        <w:tblW w:w="0" w:type="auto"/>
+        <w:tblLook w:val="04A0" w:firstRow="1" w:lastRow="0" w:firstColumn="1" w:lastColumn="0" w:noHBand="0" w:noVBand="1"/>
+      </w:tblPr>
+      <w:tblGrid>
+        <w:gridCol w:w="1446"/>
+        <w:gridCol w:w="1853"/>
+        <w:gridCol w:w="1705"/>
+        <w:gridCol w:w="1640"/>
+        <w:gridCol w:w="2184"/>
+      </w:tblGrid>
+      <w:tr>
+        <w:tc>
+          <w:tcPr>
+            <w:tcW w:w="8828" w:type="dxa"/>
+            <w:gridSpan w:val="5"/>
+          </w:tcPr>
+          <w:p>
+            <w:pPr>
+              <w:jc w:val="both"/>
+              <w:rPr>
+                <w:rFonts w:ascii="Times New Roman" w:hAnsi="Times New Roman" w:cs="Times New Roman"/>
+              </w:rPr>
+            </w:pPr>
+            <w:r>
+              <w:rPr>
+                <w:rFonts w:ascii="Times New Roman" w:hAnsi="Times New Roman" w:cs="Times New Roman"/>
+              </w:rPr>
+              <w:lastRenderedPageBreak/>
+              <w:t xml:space="preserve">Prueba </w:t>
+            </w:r>
+            <w:r>
+              <w:rPr>
+                <w:rFonts w:ascii="Times New Roman" w:hAnsi="Times New Roman" w:cs="Times New Roman"/>
+              </w:rPr>
+              <w:t>3</w:t>
+            </w:r>
+            <w:r>
+              <w:rPr>
+                <w:rFonts w:ascii="Times New Roman" w:hAnsi="Times New Roman" w:cs="Times New Roman"/>
+              </w:rPr>
+              <w:t xml:space="preserve">: Verifica que el método </w:t>
+            </w:r>
+            <w:proofErr w:type="spellStart"/>
+            <w:r>
+              <w:rPr>
+                <w:rFonts w:ascii="Times New Roman" w:hAnsi="Times New Roman" w:cs="Times New Roman"/>
+              </w:rPr>
+              <w:t>deleteNode</w:t>
+            </w:r>
+            <w:proofErr w:type="spellEnd"/>
+            <w:r>
+              <w:rPr>
+                <w:rFonts w:ascii="Times New Roman" w:hAnsi="Times New Roman" w:cs="Times New Roman"/>
+              </w:rPr>
+              <w:t xml:space="preserve"> elimina exitosamente un Nodo dado el valor a eliminar. </w:t>
+            </w:r>
+          </w:p>
+        </w:tc>
+      </w:tr>
+      <w:tr>
+        <w:tc>
+          <w:tcPr>
+            <w:tcW w:w="1488" w:type="dxa"/>
+          </w:tcPr>
+          <w:p>
+            <w:pPr>
+              <w:jc w:val="both"/>
+              <w:rPr>
+                <w:rFonts w:ascii="Times New Roman" w:hAnsi="Times New Roman" w:cs="Times New Roman"/>
+              </w:rPr>
+            </w:pPr>
+            <w:r>
+              <w:rPr>
+                <w:rFonts w:ascii="Times New Roman" w:hAnsi="Times New Roman" w:cs="Times New Roman"/>
+              </w:rPr>
+              <w:t>Clase</w:t>
+            </w:r>
+          </w:p>
+        </w:tc>
+        <w:tc>
+          <w:tcPr>
+            <w:tcW w:w="2025" w:type="dxa"/>
+          </w:tcPr>
+          <w:p>
+            <w:pPr>
+              <w:jc w:val="both"/>
+              <w:rPr>
+                <w:rFonts w:ascii="Times New Roman" w:hAnsi="Times New Roman" w:cs="Times New Roman"/>
+              </w:rPr>
+            </w:pPr>
+            <w:r>
+              <w:rPr>
+                <w:rFonts w:ascii="Times New Roman" w:hAnsi="Times New Roman" w:cs="Times New Roman"/>
+              </w:rPr>
+              <w:t>Método</w:t>
+            </w:r>
+          </w:p>
+        </w:tc>
+        <w:tc>
+          <w:tcPr>
+            <w:tcW w:w="1817" w:type="dxa"/>
+          </w:tcPr>
+          <w:p>
+            <w:pPr>
+              <w:jc w:val="both"/>
+              <w:rPr>
+                <w:rFonts w:ascii="Times New Roman" w:hAnsi="Times New Roman" w:cs="Times New Roman"/>
+              </w:rPr>
+            </w:pPr>
+            <w:r>
+              <w:rPr>
+                <w:rFonts w:ascii="Times New Roman" w:hAnsi="Times New Roman" w:cs="Times New Roman"/>
+              </w:rPr>
+              <w:t>Escenario</w:t>
+            </w:r>
+          </w:p>
+        </w:tc>
+        <w:tc>
+          <w:tcPr>
+            <w:tcW w:w="1740" w:type="dxa"/>
+          </w:tcPr>
+          <w:p>
+            <w:pPr>
+              <w:jc w:val="both"/>
+              <w:rPr>
+                <w:rFonts w:ascii="Times New Roman" w:hAnsi="Times New Roman" w:cs="Times New Roman"/>
+              </w:rPr>
+            </w:pPr>
+            <w:r>
+              <w:rPr>
+                <w:rFonts w:ascii="Times New Roman" w:hAnsi="Times New Roman" w:cs="Times New Roman"/>
+              </w:rPr>
+              <w:t>Entrada</w:t>
+            </w:r>
+          </w:p>
+        </w:tc>
+        <w:tc>
+          <w:tcPr>
+            <w:tcW w:w="1758" w:type="dxa"/>
+          </w:tcPr>
+          <w:p>
+            <w:pPr>
+              <w:jc w:val="both"/>
+              <w:rPr>
+                <w:rFonts w:ascii="Times New Roman" w:hAnsi="Times New Roman" w:cs="Times New Roman"/>
+              </w:rPr>
+            </w:pPr>
+            <w:r>
+              <w:rPr>
+                <w:rFonts w:ascii="Times New Roman" w:hAnsi="Times New Roman" w:cs="Times New Roman"/>
+              </w:rPr>
+              <w:t>Resultado</w:t>
+            </w:r>
+          </w:p>
+        </w:tc>
+      </w:tr>
+      <w:tr>
+        <w:trPr>
+          <w:trHeight w:val="71"/>
+        </w:trPr>
+        <w:tc>
+          <w:tcPr>
+            <w:tcW w:w="1488" w:type="dxa"/>
+          </w:tcPr>
+          <w:p>
+            <w:pPr>
+              <w:jc w:val="both"/>
+              <w:rPr>
+                <w:rFonts w:ascii="Times New Roman" w:hAnsi="Times New Roman" w:cs="Times New Roman"/>
+              </w:rPr>
+            </w:pPr>
+            <w:proofErr w:type="spellStart"/>
+            <w:r>
+              <w:rPr>
+                <w:rFonts w:ascii="Times New Roman" w:hAnsi="Times New Roman" w:cs="Times New Roman"/>
+              </w:rPr>
+              <w:t>BinaryTree</w:t>
+            </w:r>
+            <w:proofErr w:type="spellEnd"/>
+          </w:p>
+        </w:tc>
+        <w:tc>
+          <w:tcPr>
+            <w:tcW w:w="2025" w:type="dxa"/>
+          </w:tcPr>
+          <w:p>
+            <w:pPr>
+              <w:jc w:val="both"/>
+              <w:rPr>
+                <w:rFonts w:ascii="Times New Roman" w:hAnsi="Times New Roman" w:cs="Times New Roman"/>
+              </w:rPr>
+            </w:pPr>
+          </w:p>
+        </w:tc>
+        <w:tc>
+          <w:tcPr>
+            <w:tcW w:w="1817" w:type="dxa"/>
+          </w:tcPr>
+          <w:p>
+            <w:pPr>
+              <w:jc w:val="both"/>
+              <w:rPr>
+                <w:rFonts w:ascii="Times New Roman" w:hAnsi="Times New Roman" w:cs="Times New Roman"/>
+              </w:rPr>
+            </w:pPr>
+            <w:r>
+              <w:rPr>
+                <w:rFonts w:ascii="Times New Roman" w:hAnsi="Times New Roman" w:cs="Times New Roman"/>
+              </w:rPr>
+              <w:t>Se ha creado un árbol binario</w:t>
+            </w:r>
+          </w:p>
+        </w:tc>
+        <w:tc>
+          <w:tcPr>
+            <w:tcW w:w="1740" w:type="dxa"/>
+          </w:tcPr>
+          <w:p>
+            <w:pPr>
+              <w:jc w:val="both"/>
+              <w:rPr>
+                <w:rFonts w:ascii="Times New Roman" w:hAnsi="Times New Roman" w:cs="Times New Roman"/>
+              </w:rPr>
+            </w:pPr>
+            <w:proofErr w:type="spellStart"/>
+            <w:r>
+              <w:rPr>
+                <w:rFonts w:ascii="Times New Roman" w:hAnsi="Times New Roman" w:cs="Times New Roman"/>
+              </w:rPr>
+              <w:t>Value</w:t>
+            </w:r>
+            <w:proofErr w:type="spellEnd"/>
+            <w:r>
+              <w:rPr>
+                <w:rFonts w:ascii="Times New Roman" w:hAnsi="Times New Roman" w:cs="Times New Roman"/>
+              </w:rPr>
+              <w:t>=10</w:t>
+            </w:r>
+          </w:p>
+        </w:tc>
+        <w:tc>
+          <w:tcPr>
+            <w:tcW w:w="1758" w:type="dxa"/>
+          </w:tcPr>
+          <w:p>
+            <w:pPr>
+              <w:jc w:val="both"/>
+              <w:rPr>
+                <w:rFonts w:ascii="Times New Roman" w:hAnsi="Times New Roman" w:cs="Times New Roman"/>
+              </w:rPr>
+            </w:pPr>
+            <w:r>
+              <w:rPr>
+                <w:rFonts w:ascii="Times New Roman" w:hAnsi="Times New Roman" w:cs="Times New Roman"/>
+              </w:rPr>
+              <w:t>Ocurre un error</w:t>
+            </w:r>
+          </w:p>
+          <w:p>
+            <w:pPr>
+              <w:jc w:val="both"/>
+              <w:rPr>
+                <w:rFonts w:ascii="Times New Roman" w:hAnsi="Times New Roman" w:cs="Times New Roman"/>
+              </w:rPr>
+            </w:pPr>
+            <w:proofErr w:type="spellStart"/>
+            <w:r>
+              <w:rPr>
+                <w:rFonts w:ascii="Times New Roman" w:hAnsi="Times New Roman" w:cs="Times New Roman"/>
+              </w:rPr>
+              <w:t>DoesntExistException</w:t>
+            </w:r>
+            <w:proofErr w:type="spellEnd"/>
+          </w:p>
+        </w:tc>
+      </w:tr>
+      <w:tr>
+        <w:tc>
+          <w:tcPr>
+            <w:tcW w:w="1488" w:type="dxa"/>
+          </w:tcPr>
+          <w:p>
+            <w:pPr>
+              <w:jc w:val="both"/>
+              <w:rPr>
+                <w:rFonts w:ascii="Times New Roman" w:hAnsi="Times New Roman" w:cs="Times New Roman"/>
+              </w:rPr>
+            </w:pPr>
+            <w:proofErr w:type="spellStart"/>
+            <w:r>
+              <w:rPr>
+                <w:rFonts w:ascii="Times New Roman" w:hAnsi="Times New Roman" w:cs="Times New Roman"/>
+              </w:rPr>
+              <w:t>BinaryTree</w:t>
+            </w:r>
+            <w:proofErr w:type="spellEnd"/>
+          </w:p>
+        </w:tc>
+        <w:tc>
+          <w:tcPr>
+            <w:tcW w:w="2025" w:type="dxa"/>
+          </w:tcPr>
+          <w:p>
+            <w:pPr>
+              <w:jc w:val="both"/>
+              <w:rPr>
+                <w:rFonts w:ascii="Times New Roman" w:hAnsi="Times New Roman" w:cs="Times New Roman"/>
+              </w:rPr>
+            </w:pPr>
+          </w:p>
+        </w:tc>
+        <w:tc>
+          <w:tcPr>
+            <w:tcW w:w="1817" w:type="dxa"/>
+          </w:tcPr>
+          <w:p>
+            <w:pPr>
+              <w:jc w:val="both"/>
+              <w:rPr>
+                <w:rFonts w:ascii="Times New Roman" w:hAnsi="Times New Roman" w:cs="Times New Roman"/>
+              </w:rPr>
+            </w:pPr>
+            <w:r>
+              <w:rPr>
+                <w:rFonts w:ascii="Times New Roman" w:hAnsi="Times New Roman" w:cs="Times New Roman"/>
+              </w:rPr>
+              <w:t xml:space="preserve">Se ha creado un árbol binario y se la ha añadido un nodo con </w:t>
+            </w:r>
+            <w:proofErr w:type="spellStart"/>
+            <w:r>
+              <w:rPr>
+                <w:rFonts w:ascii="Times New Roman" w:hAnsi="Times New Roman" w:cs="Times New Roman"/>
+              </w:rPr>
+              <w:t>value</w:t>
+            </w:r>
+            <w:proofErr w:type="spellEnd"/>
+            <w:r>
+              <w:rPr>
+                <w:rFonts w:ascii="Times New Roman" w:hAnsi="Times New Roman" w:cs="Times New Roman"/>
+              </w:rPr>
+              <w:t xml:space="preserve"> 10</w:t>
+            </w:r>
+          </w:p>
+        </w:tc>
+        <w:tc>
+          <w:tcPr>
+            <w:tcW w:w="1740" w:type="dxa"/>
+          </w:tcPr>
+          <w:p>
+            <w:pPr>
+              <w:jc w:val="both"/>
+              <w:rPr>
+                <w:rFonts w:ascii="Times New Roman" w:hAnsi="Times New Roman" w:cs="Times New Roman"/>
+              </w:rPr>
+            </w:pPr>
+            <w:proofErr w:type="spellStart"/>
+            <w:r>
+              <w:rPr>
+                <w:rFonts w:ascii="Times New Roman" w:hAnsi="Times New Roman" w:cs="Times New Roman"/>
+              </w:rPr>
+              <w:t>Value</w:t>
+            </w:r>
+            <w:proofErr w:type="spellEnd"/>
+            <w:r>
+              <w:rPr>
+                <w:rFonts w:ascii="Times New Roman" w:hAnsi="Times New Roman" w:cs="Times New Roman"/>
+              </w:rPr>
+              <w:t>=5</w:t>
+            </w:r>
+          </w:p>
+        </w:tc>
+        <w:tc>
+          <w:tcPr>
+            <w:tcW w:w="1758" w:type="dxa"/>
+          </w:tcPr>
+          <w:p>
+            <w:pPr>
+              <w:jc w:val="both"/>
+              <w:rPr>
+                <w:rFonts w:ascii="Times New Roman" w:hAnsi="Times New Roman" w:cs="Times New Roman"/>
+              </w:rPr>
+            </w:pPr>
+            <w:r>
+              <w:rPr>
+                <w:rFonts w:ascii="Times New Roman" w:hAnsi="Times New Roman" w:cs="Times New Roman"/>
+              </w:rPr>
+              <w:t>Ocurre un error</w:t>
+            </w:r>
+          </w:p>
+          <w:p>
+            <w:pPr>
+              <w:jc w:val="both"/>
+              <w:rPr>
+                <w:rFonts w:ascii="Times New Roman" w:hAnsi="Times New Roman" w:cs="Times New Roman"/>
+              </w:rPr>
+            </w:pPr>
+            <w:proofErr w:type="spellStart"/>
+            <w:r>
+              <w:rPr>
+                <w:rFonts w:ascii="Times New Roman" w:hAnsi="Times New Roman" w:cs="Times New Roman"/>
+              </w:rPr>
+              <w:t>DoesntExistException</w:t>
+            </w:r>
+            <w:proofErr w:type="spellEnd"/>
+          </w:p>
+        </w:tc>
+      </w:tr>
+      <w:tr>
+        <w:tc>
+          <w:tcPr>
+            <w:tcW w:w="1488" w:type="dxa"/>
+          </w:tcPr>
+          <w:p>
+            <w:pPr>
+              <w:jc w:val="both"/>
+              <w:rPr>
+                <w:rFonts w:ascii="Times New Roman" w:hAnsi="Times New Roman" w:cs="Times New Roman"/>
+              </w:rPr>
+            </w:pPr>
+            <w:proofErr w:type="spellStart"/>
+            <w:r>
+              <w:rPr>
+                <w:rFonts w:ascii="Times New Roman" w:hAnsi="Times New Roman" w:cs="Times New Roman"/>
+              </w:rPr>
+              <w:t>BinaryTree</w:t>
+            </w:r>
+            <w:proofErr w:type="spellEnd"/>
+          </w:p>
+        </w:tc>
+        <w:tc>
+          <w:tcPr>
+            <w:tcW w:w="2025" w:type="dxa"/>
+          </w:tcPr>
+          <w:p>
+            <w:pPr>
+              <w:jc w:val="both"/>
+              <w:rPr>
+                <w:rFonts w:ascii="Times New Roman" w:hAnsi="Times New Roman" w:cs="Times New Roman"/>
+              </w:rPr>
+            </w:pPr>
+          </w:p>
+        </w:tc>
+        <w:tc>
+          <w:tcPr>
+            <w:tcW w:w="1817" w:type="dxa"/>
+          </w:tcPr>
+          <w:p>
+            <w:pPr>
+              <w:jc w:val="both"/>
+              <w:rPr>
+                <w:rFonts w:ascii="Times New Roman" w:hAnsi="Times New Roman" w:cs="Times New Roman"/>
+              </w:rPr>
+            </w:pPr>
+            <w:r>
+              <w:rPr>
+                <w:rFonts w:ascii="Times New Roman" w:hAnsi="Times New Roman" w:cs="Times New Roman"/>
+              </w:rPr>
+              <w:t>El mismo que el anterior</w:t>
+            </w:r>
+          </w:p>
+        </w:tc>
+        <w:tc>
+          <w:tcPr>
+            <w:tcW w:w="1740" w:type="dxa"/>
+          </w:tcPr>
+          <w:p>
+            <w:pPr>
+              <w:jc w:val="both"/>
+              <w:rPr>
+                <w:rFonts w:ascii="Times New Roman" w:hAnsi="Times New Roman" w:cs="Times New Roman"/>
+              </w:rPr>
+            </w:pPr>
+            <w:proofErr w:type="spellStart"/>
+            <w:r>
+              <w:rPr>
+                <w:rFonts w:ascii="Times New Roman" w:hAnsi="Times New Roman" w:cs="Times New Roman"/>
+              </w:rPr>
+              <w:t>Value</w:t>
+            </w:r>
+            <w:proofErr w:type="spellEnd"/>
+            <w:r>
+              <w:rPr>
+                <w:rFonts w:ascii="Times New Roman" w:hAnsi="Times New Roman" w:cs="Times New Roman"/>
+              </w:rPr>
+              <w:t xml:space="preserve"> = 10 </w:t>
+            </w:r>
+          </w:p>
+        </w:tc>
+        <w:tc>
+          <w:tcPr>
+            <w:tcW w:w="1758" w:type="dxa"/>
+          </w:tcPr>
+          <w:p>
+            <w:pPr>
+              <w:jc w:val="both"/>
+              <w:rPr>
+                <w:rFonts w:ascii="Times New Roman" w:hAnsi="Times New Roman" w:cs="Times New Roman"/>
+              </w:rPr>
+            </w:pPr>
+            <w:r>
+              <w:rPr>
+                <w:rFonts w:ascii="Times New Roman" w:hAnsi="Times New Roman" w:cs="Times New Roman"/>
+              </w:rPr>
+              <w:t xml:space="preserve">El árbol está vacío. </w:t>
+            </w:r>
+          </w:p>
+        </w:tc>
+      </w:tr>
+      <w:tr>
+        <w:tc>
+          <w:tcPr>
+            <w:tcW w:w="1488" w:type="dxa"/>
+          </w:tcPr>
+          <w:p>
+            <w:pPr>
+              <w:jc w:val="both"/>
+              <w:rPr>
+                <w:rFonts w:ascii="Times New Roman" w:hAnsi="Times New Roman" w:cs="Times New Roman"/>
+              </w:rPr>
+            </w:pPr>
+            <w:proofErr w:type="spellStart"/>
+            <w:r>
+              <w:rPr>
+                <w:rFonts w:ascii="Times New Roman" w:hAnsi="Times New Roman" w:cs="Times New Roman"/>
+              </w:rPr>
+              <w:t>BinaryTree</w:t>
+            </w:r>
+            <w:proofErr w:type="spellEnd"/>
+          </w:p>
+        </w:tc>
+        <w:tc>
+          <w:tcPr>
+            <w:tcW w:w="2025" w:type="dxa"/>
+          </w:tcPr>
+          <w:p>
+            <w:pPr>
+              <w:jc w:val="both"/>
+              <w:rPr>
+                <w:rFonts w:ascii="Times New Roman" w:hAnsi="Times New Roman" w:cs="Times New Roman"/>
+              </w:rPr>
+            </w:pPr>
+          </w:p>
+        </w:tc>
+        <w:tc>
+          <w:tcPr>
+            <w:tcW w:w="1817" w:type="dxa"/>
+          </w:tcPr>
+          <w:p>
+            <w:pPr>
+              <w:jc w:val="both"/>
+              <w:rPr>
+                <w:rFonts w:ascii="Times New Roman" w:hAnsi="Times New Roman" w:cs="Times New Roman"/>
+              </w:rPr>
+            </w:pPr>
+            <w:r>
+              <w:rPr>
+                <w:rFonts w:ascii="Times New Roman" w:hAnsi="Times New Roman" w:cs="Times New Roman"/>
+              </w:rPr>
+              <w:t xml:space="preserve">Se ha creado un árbol binario y le se ha añadido 10 y 5 en ese orden. </w:t>
+            </w:r>
+          </w:p>
+        </w:tc>
+        <w:tc>
+          <w:tcPr>
+            <w:tcW w:w="1740" w:type="dxa"/>
+          </w:tcPr>
+          <w:p>
+            <w:pPr>
+              <w:jc w:val="both"/>
+              <w:rPr>
+                <w:rFonts w:ascii="Times New Roman" w:hAnsi="Times New Roman" w:cs="Times New Roman"/>
+              </w:rPr>
+            </w:pPr>
+            <w:proofErr w:type="spellStart"/>
+            <w:r>
+              <w:rPr>
+                <w:rFonts w:ascii="Times New Roman" w:hAnsi="Times New Roman" w:cs="Times New Roman"/>
+              </w:rPr>
+              <w:t>Value</w:t>
+            </w:r>
+            <w:proofErr w:type="spellEnd"/>
+            <w:r>
+              <w:rPr>
+                <w:rFonts w:ascii="Times New Roman" w:hAnsi="Times New Roman" w:cs="Times New Roman"/>
+              </w:rPr>
+              <w:t>=5</w:t>
+            </w:r>
+          </w:p>
+        </w:tc>
+        <w:tc>
+          <w:tcPr>
+            <w:tcW w:w="1758" w:type="dxa"/>
+          </w:tcPr>
+          <w:p>
+            <w:pPr>
+              <w:jc w:val="both"/>
+              <w:rPr>
+                <w:rFonts w:ascii="Times New Roman" w:hAnsi="Times New Roman" w:cs="Times New Roman"/>
+              </w:rPr>
+            </w:pPr>
+            <w:r>
+              <w:rPr>
+                <w:rFonts w:ascii="Times New Roman" w:hAnsi="Times New Roman" w:cs="Times New Roman"/>
+              </w:rPr>
+              <w:t>La raíz es una hoja.</w:t>
+            </w:r>
+          </w:p>
+        </w:tc>
+      </w:tr>
+      <w:tr>
+        <w:tc>
+          <w:tcPr>
+            <w:tcW w:w="1488" w:type="dxa"/>
+          </w:tcPr>
+          <w:p>
+            <w:pPr>
+              <w:jc w:val="both"/>
+              <w:rPr>
+                <w:rFonts w:ascii="Times New Roman" w:hAnsi="Times New Roman" w:cs="Times New Roman"/>
+              </w:rPr>
+            </w:pPr>
+            <w:proofErr w:type="spellStart"/>
+            <w:r>
+              <w:rPr>
+                <w:rFonts w:ascii="Times New Roman" w:hAnsi="Times New Roman" w:cs="Times New Roman"/>
+              </w:rPr>
+              <w:t>BinaryTree</w:t>
+            </w:r>
+            <w:proofErr w:type="spellEnd"/>
+          </w:p>
+        </w:tc>
+        <w:tc>
+          <w:tcPr>
+            <w:tcW w:w="2025" w:type="dxa"/>
+          </w:tcPr>
+          <w:p>
+            <w:pPr>
+              <w:jc w:val="both"/>
+              <w:rPr>
+                <w:rFonts w:ascii="Times New Roman" w:hAnsi="Times New Roman" w:cs="Times New Roman"/>
+              </w:rPr>
+            </w:pPr>
+          </w:p>
+        </w:tc>
+        <w:tc>
+          <w:tcPr>
+            <w:tcW w:w="1817" w:type="dxa"/>
+          </w:tcPr>
+          <w:p>
+            <w:pPr>
+              <w:jc w:val="both"/>
+              <w:rPr>
+                <w:rFonts w:ascii="Times New Roman" w:hAnsi="Times New Roman" w:cs="Times New Roman"/>
+              </w:rPr>
+            </w:pPr>
+            <w:r>
+              <w:rPr>
+                <w:rFonts w:ascii="Times New Roman" w:hAnsi="Times New Roman" w:cs="Times New Roman"/>
+              </w:rPr>
+              <w:t>El mismo que el anterior</w:t>
+            </w:r>
+          </w:p>
+        </w:tc>
+        <w:tc>
+          <w:tcPr>
+            <w:tcW w:w="1740" w:type="dxa"/>
+          </w:tcPr>
+          <w:p>
+            <w:pPr>
+              <w:jc w:val="both"/>
+              <w:rPr>
+                <w:rFonts w:ascii="Times New Roman" w:hAnsi="Times New Roman" w:cs="Times New Roman"/>
+              </w:rPr>
+            </w:pPr>
+            <w:proofErr w:type="spellStart"/>
+            <w:r>
+              <w:rPr>
+                <w:rFonts w:ascii="Times New Roman" w:hAnsi="Times New Roman" w:cs="Times New Roman"/>
+              </w:rPr>
+              <w:t>Value</w:t>
+            </w:r>
+            <w:proofErr w:type="spellEnd"/>
+            <w:r>
+              <w:rPr>
+                <w:rFonts w:ascii="Times New Roman" w:hAnsi="Times New Roman" w:cs="Times New Roman"/>
+              </w:rPr>
+              <w:t>=10</w:t>
+            </w:r>
+          </w:p>
+        </w:tc>
+        <w:tc>
+          <w:tcPr>
+            <w:tcW w:w="1758" w:type="dxa"/>
+          </w:tcPr>
+          <w:p>
+            <w:pPr>
+              <w:jc w:val="both"/>
+              <w:rPr>
+                <w:rFonts w:ascii="Times New Roman" w:hAnsi="Times New Roman" w:cs="Times New Roman"/>
+              </w:rPr>
+            </w:pPr>
+            <w:r>
+              <w:rPr>
+                <w:rFonts w:ascii="Times New Roman" w:hAnsi="Times New Roman" w:cs="Times New Roman"/>
+              </w:rPr>
+              <w:t xml:space="preserve">La raíz es el nodo 5. </w:t>
+            </w:r>
+            <w:r>
+              <w:rPr>
+                <w:rFonts w:ascii="Times New Roman" w:hAnsi="Times New Roman" w:cs="Times New Roman"/>
+              </w:rPr>
+              <w:t xml:space="preserve"> </w:t>
+            </w:r>
+          </w:p>
+        </w:tc>
+      </w:tr>
+      <w:tr>
+        <w:tc>
+          <w:tcPr>
+            <w:tcW w:w="1488" w:type="dxa"/>
+          </w:tcPr>
+          <w:p>
+            <w:pPr>
+              <w:jc w:val="both"/>
+              <w:rPr>
+                <w:rFonts w:ascii="Times New Roman" w:hAnsi="Times New Roman" w:cs="Times New Roman"/>
+              </w:rPr>
+            </w:pPr>
+            <w:proofErr w:type="spellStart"/>
+            <w:r>
+              <w:rPr>
+                <w:rFonts w:ascii="Times New Roman" w:hAnsi="Times New Roman" w:cs="Times New Roman"/>
+              </w:rPr>
+              <w:t>BinaryTree</w:t>
+            </w:r>
+            <w:proofErr w:type="spellEnd"/>
+          </w:p>
+        </w:tc>
+        <w:tc>
+          <w:tcPr>
+            <w:tcW w:w="2025" w:type="dxa"/>
+          </w:tcPr>
+          <w:p>
+            <w:pPr>
+              <w:jc w:val="both"/>
+              <w:rPr>
+                <w:rFonts w:ascii="Times New Roman" w:hAnsi="Times New Roman" w:cs="Times New Roman"/>
+              </w:rPr>
+            </w:pPr>
+          </w:p>
+        </w:tc>
+        <w:tc>
+          <w:tcPr>
+            <w:tcW w:w="1817" w:type="dxa"/>
+          </w:tcPr>
+          <w:p>
+            <w:pPr>
+              <w:jc w:val="both"/>
+              <w:rPr>
+                <w:rFonts w:ascii="Times New Roman" w:hAnsi="Times New Roman" w:cs="Times New Roman"/>
+              </w:rPr>
+            </w:pPr>
+            <w:r>
+              <w:rPr>
+                <w:rFonts w:ascii="Times New Roman" w:hAnsi="Times New Roman" w:cs="Times New Roman"/>
+              </w:rPr>
+              <w:t>Se ha creado un árbol binario y le se ha añadido 10, 5, 20 en ese orden.</w:t>
+            </w:r>
+          </w:p>
+        </w:tc>
+        <w:tc>
+          <w:tcPr>
+            <w:tcW w:w="1740" w:type="dxa"/>
+          </w:tcPr>
+          <w:p>
+            <w:pPr>
+              <w:jc w:val="both"/>
+              <w:rPr>
+                <w:rFonts w:ascii="Times New Roman" w:hAnsi="Times New Roman" w:cs="Times New Roman"/>
+              </w:rPr>
+            </w:pPr>
+            <w:proofErr w:type="spellStart"/>
+            <w:r>
+              <w:rPr>
+                <w:rFonts w:ascii="Times New Roman" w:hAnsi="Times New Roman" w:cs="Times New Roman"/>
+              </w:rPr>
+              <w:t>Value</w:t>
+            </w:r>
+            <w:proofErr w:type="spellEnd"/>
+            <w:r>
+              <w:rPr>
+                <w:rFonts w:ascii="Times New Roman" w:hAnsi="Times New Roman" w:cs="Times New Roman"/>
+              </w:rPr>
+              <w:t>=20</w:t>
+            </w:r>
+          </w:p>
+        </w:tc>
+        <w:tc>
+          <w:tcPr>
+            <w:tcW w:w="1758" w:type="dxa"/>
+          </w:tcPr>
+          <w:p>
+            <w:pPr>
+              <w:jc w:val="both"/>
+              <w:rPr>
+                <w:rFonts w:ascii="Times New Roman" w:hAnsi="Times New Roman" w:cs="Times New Roman"/>
+              </w:rPr>
+            </w:pPr>
+            <w:r>
+              <w:rPr>
+                <w:rFonts w:ascii="Times New Roman" w:hAnsi="Times New Roman" w:cs="Times New Roman"/>
+              </w:rPr>
+              <w:t xml:space="preserve">El hijo derecho de la raíz es </w:t>
+            </w:r>
+            <w:proofErr w:type="spellStart"/>
+            <w:r>
+              <w:rPr>
+                <w:rFonts w:ascii="Times New Roman" w:hAnsi="Times New Roman" w:cs="Times New Roman"/>
+              </w:rPr>
+              <w:t>null</w:t>
+            </w:r>
+            <w:proofErr w:type="spellEnd"/>
+            <w:r>
+              <w:rPr>
+                <w:rFonts w:ascii="Times New Roman" w:hAnsi="Times New Roman" w:cs="Times New Roman"/>
+              </w:rPr>
+              <w:t xml:space="preserve">. </w:t>
+            </w:r>
+          </w:p>
+        </w:tc>
+      </w:tr>
+      <w:tr>
+        <w:tc>
+          <w:tcPr>
+            <w:tcW w:w="1488" w:type="dxa"/>
+          </w:tcPr>
+          <w:p>
+            <w:pPr>
+              <w:jc w:val="both"/>
+              <w:rPr>
+                <w:rFonts w:ascii="Times New Roman" w:hAnsi="Times New Roman" w:cs="Times New Roman"/>
+              </w:rPr>
+            </w:pPr>
+            <w:proofErr w:type="spellStart"/>
+            <w:r>
+              <w:rPr>
+                <w:rFonts w:ascii="Times New Roman" w:hAnsi="Times New Roman" w:cs="Times New Roman"/>
+              </w:rPr>
+              <w:t>BinaryTree</w:t>
+            </w:r>
+            <w:proofErr w:type="spellEnd"/>
+          </w:p>
+        </w:tc>
+        <w:tc>
+          <w:tcPr>
+            <w:tcW w:w="2025" w:type="dxa"/>
+          </w:tcPr>
+          <w:p>
+            <w:pPr>
+              <w:jc w:val="both"/>
+              <w:rPr>
+                <w:rFonts w:ascii="Times New Roman" w:hAnsi="Times New Roman" w:cs="Times New Roman"/>
+              </w:rPr>
+            </w:pPr>
+          </w:p>
+        </w:tc>
+        <w:tc>
+          <w:tcPr>
+            <w:tcW w:w="1817" w:type="dxa"/>
+          </w:tcPr>
+          <w:p>
+            <w:pPr>
+              <w:jc w:val="both"/>
+              <w:rPr>
+                <w:rFonts w:ascii="Times New Roman" w:hAnsi="Times New Roman" w:cs="Times New Roman"/>
+              </w:rPr>
+            </w:pPr>
+            <w:r>
+              <w:rPr>
+                <w:rFonts w:ascii="Times New Roman" w:hAnsi="Times New Roman" w:cs="Times New Roman"/>
+              </w:rPr>
+              <w:t>Se ha creado un árbol binario y le se ha añadido 10, 5, 20, 6, 15, 25 en ese orden.</w:t>
+            </w:r>
+          </w:p>
+        </w:tc>
+        <w:tc>
+          <w:tcPr>
+            <w:tcW w:w="1740" w:type="dxa"/>
+          </w:tcPr>
+          <w:p>
+            <w:pPr>
+              <w:jc w:val="both"/>
+              <w:rPr>
+                <w:rFonts w:ascii="Times New Roman" w:hAnsi="Times New Roman" w:cs="Times New Roman"/>
+              </w:rPr>
+            </w:pPr>
+            <w:proofErr w:type="spellStart"/>
+            <w:r>
+              <w:rPr>
+                <w:rFonts w:ascii="Times New Roman" w:hAnsi="Times New Roman" w:cs="Times New Roman"/>
+              </w:rPr>
+              <w:t>Value</w:t>
+            </w:r>
+            <w:proofErr w:type="spellEnd"/>
+            <w:r>
+              <w:rPr>
+                <w:rFonts w:ascii="Times New Roman" w:hAnsi="Times New Roman" w:cs="Times New Roman"/>
+              </w:rPr>
+              <w:t>=</w:t>
+            </w:r>
+            <w:r>
+              <w:rPr>
+                <w:rFonts w:ascii="Times New Roman" w:hAnsi="Times New Roman" w:cs="Times New Roman"/>
+              </w:rPr>
+              <w:t>20</w:t>
+            </w:r>
+          </w:p>
+        </w:tc>
+        <w:tc>
+          <w:tcPr>
+            <w:tcW w:w="1758" w:type="dxa"/>
+          </w:tcPr>
+          <w:p>
+            <w:pPr>
+              <w:jc w:val="both"/>
+              <w:rPr>
+                <w:rFonts w:ascii="Times New Roman" w:hAnsi="Times New Roman" w:cs="Times New Roman"/>
+              </w:rPr>
+            </w:pPr>
+            <w:r>
+              <w:rPr>
+                <w:rFonts w:ascii="Times New Roman" w:hAnsi="Times New Roman" w:cs="Times New Roman"/>
+              </w:rPr>
+              <w:t xml:space="preserve">El hijo derecho de la raíz es 15. </w:t>
+            </w:r>
+          </w:p>
+        </w:tc>
+      </w:tr>
+      <w:tr>
+        <w:tc>
+          <w:tcPr>
+            <w:tcW w:w="1488" w:type="dxa"/>
+          </w:tcPr>
+          <w:p>
+            <w:pPr>
+              <w:jc w:val="both"/>
+              <w:rPr>
+                <w:rFonts w:ascii="Times New Roman" w:hAnsi="Times New Roman" w:cs="Times New Roman"/>
+              </w:rPr>
+            </w:pPr>
+            <w:proofErr w:type="spellStart"/>
+            <w:r>
+              <w:rPr>
+                <w:rFonts w:ascii="Times New Roman" w:hAnsi="Times New Roman" w:cs="Times New Roman"/>
+              </w:rPr>
+              <w:t>BinaryTree</w:t>
+            </w:r>
+            <w:proofErr w:type="spellEnd"/>
+          </w:p>
+        </w:tc>
+        <w:tc>
+          <w:tcPr>
+            <w:tcW w:w="2025" w:type="dxa"/>
+          </w:tcPr>
+          <w:p>
+            <w:pPr>
+              <w:jc w:val="both"/>
+              <w:rPr>
+                <w:rFonts w:ascii="Times New Roman" w:hAnsi="Times New Roman" w:cs="Times New Roman"/>
+              </w:rPr>
+            </w:pPr>
+          </w:p>
+        </w:tc>
+        <w:tc>
+          <w:tcPr>
+            <w:tcW w:w="1817" w:type="dxa"/>
+          </w:tcPr>
+          <w:p>
+            <w:pPr>
+              <w:jc w:val="both"/>
+              <w:rPr>
+                <w:rFonts w:ascii="Times New Roman" w:hAnsi="Times New Roman" w:cs="Times New Roman"/>
+              </w:rPr>
+            </w:pPr>
+            <w:r>
+              <w:rPr>
+                <w:rFonts w:ascii="Times New Roman" w:hAnsi="Times New Roman" w:cs="Times New Roman"/>
+              </w:rPr>
+              <w:t>El mismo que el anterior</w:t>
+            </w:r>
+          </w:p>
+        </w:tc>
+        <w:tc>
+          <w:tcPr>
+            <w:tcW w:w="1740" w:type="dxa"/>
+          </w:tcPr>
+          <w:p>
+            <w:pPr>
+              <w:jc w:val="both"/>
+              <w:rPr>
+                <w:rFonts w:ascii="Times New Roman" w:hAnsi="Times New Roman" w:cs="Times New Roman"/>
+              </w:rPr>
+            </w:pPr>
+            <w:proofErr w:type="spellStart"/>
+            <w:r>
+              <w:rPr>
+                <w:rFonts w:ascii="Times New Roman" w:hAnsi="Times New Roman" w:cs="Times New Roman"/>
+              </w:rPr>
+              <w:t>Value</w:t>
+            </w:r>
+            <w:proofErr w:type="spellEnd"/>
+            <w:r>
+              <w:rPr>
+                <w:rFonts w:ascii="Times New Roman" w:hAnsi="Times New Roman" w:cs="Times New Roman"/>
+              </w:rPr>
+              <w:t>=5</w:t>
+            </w:r>
+          </w:p>
+        </w:tc>
+        <w:tc>
+          <w:tcPr>
+            <w:tcW w:w="1758" w:type="dxa"/>
+          </w:tcPr>
+          <w:p>
+            <w:pPr>
+              <w:jc w:val="both"/>
+              <w:rPr>
+                <w:rFonts w:ascii="Times New Roman" w:hAnsi="Times New Roman" w:cs="Times New Roman"/>
+              </w:rPr>
+            </w:pPr>
+            <w:r>
+              <w:rPr>
+                <w:rFonts w:ascii="Times New Roman" w:hAnsi="Times New Roman" w:cs="Times New Roman"/>
+              </w:rPr>
+              <w:t xml:space="preserve">El hijo izquierdo de la raíz es 6. </w:t>
+            </w:r>
+            <w:bookmarkStart w:id="0" w:name="_GoBack"/>
+            <w:bookmarkEnd w:id="0"/>
+          </w:p>
+        </w:tc>
+      </w:tr>
+    </w:tbl>
+    <w:p>
+      <w:pPr>
+        <w:rPr>
+          <w:b/>
+        </w:rPr>
+      </w:pPr>
+    </w:p>
     <w:p>
       <w:pPr>
         <w:rPr>
@@ -1094,35 +3901,44 @@
             <w:tcW w:w="8828" w:type="dxa"/>
           </w:tcPr>
           <w:p>
-            <w:pPr>
-              <w:rPr>
-                <w:lang w:val="en-US"/>
-              </w:rPr>
-            </w:pPr>
-            <w:r>
-              <w:rPr>
-                <w:lang w:val="en-US"/>
-              </w:rPr>
+            <w:r>
               <w:t xml:space="preserve">ABB </w:t>
             </w:r>
             <w:proofErr w:type="gramStart"/>
             <w:r>
-              <w:rPr>
-                <w:lang w:val="en-US"/>
-              </w:rPr>
-              <w:t>{ value</w:t>
-            </w:r>
+              <w:t xml:space="preserve">{ </w:t>
+            </w:r>
+            <w:proofErr w:type="spellStart"/>
+            <w:r>
+              <w:t>value</w:t>
+            </w:r>
+            <w:proofErr w:type="spellEnd"/>
             <w:proofErr w:type="gramEnd"/>
             <w:r>
-              <w:rPr>
-                <w:lang w:val="en-US"/>
-              </w:rPr>
-              <w:t>, parent, left, right</w:t>
-            </w:r>
-            <w:r>
-              <w:rPr>
-                <w:lang w:val="en-US"/>
-              </w:rPr>
+              <w:t xml:space="preserve">, </w:t>
+            </w:r>
+            <w:proofErr w:type="spellStart"/>
+            <w:r>
+              <w:t>parent</w:t>
+            </w:r>
+            <w:proofErr w:type="spellEnd"/>
+            <w:r>
+              <w:t xml:space="preserve">, </w:t>
+            </w:r>
+            <w:proofErr w:type="spellStart"/>
+            <w:r>
+              <w:t>left</w:t>
+            </w:r>
+            <w:proofErr w:type="spellEnd"/>
+            <w:r>
+              <w:t xml:space="preserve">, </w:t>
+            </w:r>
+            <w:proofErr w:type="spellStart"/>
+            <w:r>
+              <w:t>right</w:t>
+            </w:r>
+            <w:proofErr w:type="spellEnd"/>
+            <w:r>
               <w:t xml:space="preserve"> }</w:t>
             </w:r>
           </w:p>
@@ -1137,71 +3953,47 @@
             <w:tcW w:w="8828" w:type="dxa"/>
           </w:tcPr>
           <w:p>
-            <w:pPr>
-              <w:rPr>
-                <w:lang w:val="en-US"/>
-              </w:rPr>
-            </w:pPr>
-            <w:proofErr w:type="spellStart"/>
-            <w:r>
-              <w:rPr>
-                <w:lang w:val="en-US"/>
-              </w:rPr>
+            <w:proofErr w:type="spellStart"/>
+            <w:r>
               <w:t>inv</w:t>
             </w:r>
             <w:proofErr w:type="spellEnd"/>
             <w:r>
-              <w:rPr>
-                <w:lang w:val="en-US"/>
-              </w:rPr>
-              <w:t xml:space="preserve">: </w:t>
-            </w:r>
-            <w:r>
-              <w:rPr>
-                <w:lang w:val="en-US"/>
-              </w:rPr>
+              <w:t xml:space="preserve">:  </w:t>
+            </w:r>
+            <w:proofErr w:type="spellStart"/>
+            <w:r>
+              <w:t>left.value</w:t>
+            </w:r>
+            <w:proofErr w:type="spellEnd"/>
+            <w:r>
+              <w:t xml:space="preserve"> &lt; </w:t>
+            </w:r>
+            <w:proofErr w:type="spellStart"/>
+            <w:r>
+              <w:t>value</w:t>
+            </w:r>
+            <w:proofErr w:type="spellEnd"/>
+          </w:p>
+          <w:p>
+            <w:r>
+              <w:t xml:space="preserve">        </w:t>
+            </w:r>
+            <w:proofErr w:type="spellStart"/>
+            <w:r>
+              <w:t>right.value</w:t>
+            </w:r>
+            <w:proofErr w:type="spellEnd"/>
+            <w:r>
+              <w:t xml:space="preserve"> &gt; </w:t>
+            </w:r>
+            <w:proofErr w:type="spellStart"/>
+            <w:r>
+              <w:t>value</w:t>
+            </w:r>
+            <w:proofErr w:type="spellEnd"/>
+            <w:r>
               <w:t xml:space="preserve"> </w:t>
-            </w:r>
-            <w:proofErr w:type="spellStart"/>
-            <w:r>
-              <w:rPr>
-                <w:lang w:val="en-US"/>
-              </w:rPr>
-              <w:t>left.value</w:t>
-            </w:r>
-            <w:proofErr w:type="spellEnd"/>
-            <w:r>
-              <w:rPr>
-                <w:lang w:val="en-US"/>
-              </w:rPr>
-              <w:t xml:space="preserve"> &lt; value</w:t>
-            </w:r>
-          </w:p>
-          <w:p>
-            <w:pPr>
-              <w:rPr>
-                <w:lang w:val="en-US"/>
-              </w:rPr>
-            </w:pPr>
-            <w:r>
-              <w:rPr>
-                <w:lang w:val="en-US"/>
-              </w:rPr>
-              <w:t xml:space="preserve">        </w:t>
-            </w:r>
-            <w:proofErr w:type="spellStart"/>
-            <w:r>
-              <w:rPr>
-                <w:lang w:val="en-US"/>
-              </w:rPr>
-              <w:t>right.value</w:t>
-            </w:r>
-            <w:proofErr w:type="spellEnd"/>
-            <w:r>
-              <w:rPr>
-                <w:lang w:val="en-US"/>
-              </w:rPr>
-              <w:t xml:space="preserve"> &gt; value </w:t>
             </w:r>
           </w:p>
         </w:tc>
@@ -1217,26 +4009,15 @@
                 <w:lang w:val="en-US"/>
               </w:rPr>
             </w:pPr>
-            <w:proofErr w:type="spellStart"/>
-            <w:r>
-              <w:rPr>
-                <w:lang w:val="en-US"/>
-              </w:rPr>
-              <w:t>Operaciones</w:t>
-            </w:r>
-            <w:proofErr w:type="spellEnd"/>
-            <w:r>
-              <w:rPr>
-                <w:lang w:val="en-US"/>
-              </w:rPr>
-              <w:t xml:space="preserve"> </w:t>
-            </w:r>
-            <w:proofErr w:type="spellStart"/>
-            <w:r>
-              <w:rPr>
-                <w:lang w:val="en-US"/>
-              </w:rPr>
-              <w:t>básicas</w:t>
+            <w:r>
+              <w:t>Operaciones b</w:t>
+            </w:r>
+            <w:proofErr w:type="spellStart"/>
+            <w:r>
+              <w:rPr>
+                <w:lang w:val="en-US"/>
+              </w:rPr>
+              <w:t>ásicas</w:t>
             </w:r>
             <w:proofErr w:type="spellEnd"/>
           </w:p>
@@ -1379,14 +4160,7 @@
                 <w:rFonts w:cstheme="minorHAnsi"/>
                 <w:lang w:val="en-US"/>
               </w:rPr>
-              <w:t>→</w:t>
-            </w:r>
-            <w:r>
-              <w:rPr>
-                <w:rFonts w:cstheme="minorHAnsi"/>
-                <w:lang w:val="en-US"/>
-              </w:rPr>
-              <w:t xml:space="preserve"> parent x </w:t>
+              <w:t xml:space="preserve">→ parent x </w:t>
             </w:r>
             <w:proofErr w:type="spellStart"/>
             <w:r>
@@ -1439,21 +4213,7 @@
                 <w:rFonts w:cstheme="minorHAnsi"/>
                 <w:lang w:val="en-US"/>
               </w:rPr>
-              <w:t xml:space="preserve"> </w:t>
-            </w:r>
-            <w:r>
-              <w:rPr>
-                <w:rFonts w:cstheme="minorHAnsi"/>
-                <w:lang w:val="en-US"/>
-              </w:rPr>
-              <w:t>→</w:t>
-            </w:r>
-            <w:r>
-              <w:rPr>
-                <w:rFonts w:cstheme="minorHAnsi"/>
-                <w:lang w:val="en-US"/>
-              </w:rPr>
-              <w:t xml:space="preserve"> left x </w:t>
+              <w:t xml:space="preserve"> → left x </w:t>
             </w:r>
             <w:proofErr w:type="spellStart"/>
             <w:r>
@@ -1506,21 +4266,7 @@
                 <w:rFonts w:cstheme="minorHAnsi"/>
                 <w:lang w:val="en-US"/>
               </w:rPr>
-              <w:t xml:space="preserve"> </w:t>
-            </w:r>
-            <w:r>
-              <w:rPr>
-                <w:rFonts w:cstheme="minorHAnsi"/>
-                <w:lang w:val="en-US"/>
-              </w:rPr>
-              <w:t>→</w:t>
-            </w:r>
-            <w:r>
-              <w:rPr>
-                <w:rFonts w:cstheme="minorHAnsi"/>
-                <w:lang w:val="en-US"/>
-              </w:rPr>
-              <w:t xml:space="preserve"> right x </w:t>
+              <w:t xml:space="preserve"> → right x </w:t>
             </w:r>
             <w:proofErr w:type="spellStart"/>
             <w:r>
@@ -1573,21 +4319,7 @@
                 <w:rFonts w:cstheme="minorHAnsi"/>
                 <w:lang w:val="en-US"/>
               </w:rPr>
-              <w:t xml:space="preserve"> </w:t>
-            </w:r>
-            <w:r>
-              <w:rPr>
-                <w:rFonts w:cstheme="minorHAnsi"/>
-                <w:lang w:val="en-US"/>
-              </w:rPr>
-              <w:t>→</w:t>
-            </w:r>
-            <w:r>
-              <w:rPr>
-                <w:rFonts w:cstheme="minorHAnsi"/>
-                <w:lang w:val="en-US"/>
-              </w:rPr>
-              <w:t xml:space="preserve"> </w:t>
+              <w:t xml:space="preserve"> → </w:t>
             </w:r>
             <w:proofErr w:type="spellStart"/>
             <w:r>
@@ -1640,21 +4372,7 @@
                 <w:rFonts w:cstheme="minorHAnsi"/>
                 <w:lang w:val="en-US"/>
               </w:rPr>
-              <w:t xml:space="preserve"> </w:t>
-            </w:r>
-            <w:r>
-              <w:rPr>
-                <w:rFonts w:cstheme="minorHAnsi"/>
-                <w:lang w:val="en-US"/>
-              </w:rPr>
-              <w:t>→</w:t>
-            </w:r>
-            <w:r>
-              <w:rPr>
-                <w:rFonts w:cstheme="minorHAnsi"/>
-                <w:lang w:val="en-US"/>
-              </w:rPr>
-              <w:t xml:space="preserve"> value x </w:t>
+              <w:t xml:space="preserve"> → value x </w:t>
             </w:r>
             <w:proofErr w:type="spellStart"/>
             <w:r>
@@ -1707,21 +4425,7 @@
                 <w:rFonts w:cstheme="minorHAnsi"/>
                 <w:lang w:val="en-US"/>
               </w:rPr>
-              <w:t xml:space="preserve"> </w:t>
-            </w:r>
-            <w:r>
-              <w:rPr>
-                <w:rFonts w:cstheme="minorHAnsi"/>
-                <w:lang w:val="en-US"/>
-              </w:rPr>
-              <w:t>→</w:t>
-            </w:r>
-            <w:r>
-              <w:rPr>
-                <w:rFonts w:cstheme="minorHAnsi"/>
-                <w:lang w:val="en-US"/>
-              </w:rPr>
-              <w:t xml:space="preserve"> </w:t>
+              <w:t xml:space="preserve"> → </w:t>
             </w:r>
             <w:proofErr w:type="spellStart"/>
             <w:r>
@@ -1774,21 +4478,7 @@
                 <w:rFonts w:cstheme="minorHAnsi"/>
                 <w:lang w:val="en-US"/>
               </w:rPr>
-              <w:t xml:space="preserve"> </w:t>
-            </w:r>
-            <w:r>
-              <w:rPr>
-                <w:rFonts w:cstheme="minorHAnsi"/>
-                <w:lang w:val="en-US"/>
-              </w:rPr>
-              <w:t>→</w:t>
-            </w:r>
-            <w:r>
-              <w:rPr>
-                <w:rFonts w:cstheme="minorHAnsi"/>
-                <w:lang w:val="en-US"/>
-              </w:rPr>
-              <w:t xml:space="preserve"> </w:t>
+              <w:t xml:space="preserve"> → </w:t>
             </w:r>
             <w:proofErr w:type="spellStart"/>
             <w:r>
@@ -1817,7 +4507,6 @@
                 <w:rFonts w:cstheme="minorHAnsi"/>
                 <w:lang w:val="en-US"/>
               </w:rPr>
-              <w:lastRenderedPageBreak/>
               <w:t>deleteNode</w:t>
             </w:r>
             <w:proofErr w:type="spellEnd"/>
@@ -1842,21 +4531,7 @@
                 <w:rFonts w:cstheme="minorHAnsi"/>
                 <w:lang w:val="en-US"/>
               </w:rPr>
-              <w:t xml:space="preserve"> </w:t>
-            </w:r>
-            <w:r>
-              <w:rPr>
-                <w:rFonts w:cstheme="minorHAnsi"/>
-                <w:lang w:val="en-US"/>
-              </w:rPr>
-              <w:t>→</w:t>
-            </w:r>
-            <w:r>
-              <w:rPr>
-                <w:rFonts w:cstheme="minorHAnsi"/>
-                <w:lang w:val="en-US"/>
-              </w:rPr>
-              <w:t xml:space="preserve"> </w:t>
+              <w:t xml:space="preserve"> → </w:t>
             </w:r>
             <w:proofErr w:type="spellStart"/>
             <w:r>
@@ -2909,7 +5584,7 @@
 </file>
 
 <file path=customXml/itemProps1.xml><?xml version="1.0" encoding="utf-8"?>
-<ds:datastoreItem xmlns:ds="http://schemas.openxmlformats.org/officeDocument/2006/customXml" ds:itemID="{A674A6F9-1842-422A-9F76-966E01E15AF2}">
+<ds:datastoreItem xmlns:ds="http://schemas.openxmlformats.org/officeDocument/2006/customXml" ds:itemID="{E5060581-923D-40FD-83F4-08DAB79C5173}">
   <ds:schemaRefs>
     <ds:schemaRef ds:uri="http://schemas.openxmlformats.org/officeDocument/2006/bibliography"/>
   </ds:schemaRefs>

</xml_diff>

<commit_message>
Implementado esqueleto busqueda =, <=
</commit_message>
<xml_diff>
--- a/Método de la ingenieria/TAD ABB.docx
+++ b/Método de la ingenieria/TAD ABB.docx
@@ -398,15 +398,7 @@
               <w:rPr>
                 <w:lang w:val="en-US"/>
               </w:rPr>
-              <w:t xml:space="preserve">                     value         </w:t>
-            </w:r>
-            <w:bookmarkStart w:id="0" w:name="_GoBack"/>
-            <w:bookmarkEnd w:id="0"/>
-            <w:r>
-              <w:rPr>
-                <w:lang w:val="en-US"/>
-              </w:rPr>
-              <w:t xml:space="preserve">                   </w:t>
+              <w:t xml:space="preserve">                     value                            </w:t>
             </w:r>
             <w:r>
               <w:rPr>
@@ -452,14 +444,7 @@
                 <w:rFonts w:cstheme="minorHAnsi"/>
                 <w:lang w:val="en-US"/>
               </w:rPr>
-              <w:t>→</w:t>
-            </w:r>
-            <w:r>
-              <w:rPr>
-                <w:rFonts w:cstheme="minorHAnsi"/>
-                <w:lang w:val="en-US"/>
-              </w:rPr>
-              <w:t xml:space="preserve"> </w:t>
+              <w:t xml:space="preserve">→ </w:t>
             </w:r>
             <w:proofErr w:type="spellStart"/>
             <w:r>
@@ -1168,33 +1153,21 @@
               <w:rPr>
                 <w:rFonts w:ascii="Times New Roman" w:hAnsi="Times New Roman" w:cs="Times New Roman"/>
               </w:rPr>
-              <w:t>K</w:t>
-            </w:r>
-            <w:r>
-              <w:rPr>
-                <w:rFonts w:ascii="Times New Roman" w:hAnsi="Times New Roman" w:cs="Times New Roman"/>
-              </w:rPr>
-              <w:t>=5</w:t>
-            </w:r>
-          </w:p>
-          <w:p>
-            <w:pPr>
-              <w:jc w:val="both"/>
-              <w:rPr>
-                <w:rFonts w:ascii="Times New Roman" w:hAnsi="Times New Roman" w:cs="Times New Roman"/>
-              </w:rPr>
-            </w:pPr>
-            <w:r>
-              <w:rPr>
-                <w:rFonts w:ascii="Times New Roman" w:hAnsi="Times New Roman" w:cs="Times New Roman"/>
-              </w:rPr>
-              <w:t>V</w:t>
-            </w:r>
-            <w:r>
-              <w:rPr>
-                <w:rFonts w:ascii="Times New Roman" w:hAnsi="Times New Roman" w:cs="Times New Roman"/>
-              </w:rPr>
-              <w:t>=2</w:t>
+              <w:t>K=5</w:t>
+            </w:r>
+          </w:p>
+          <w:p>
+            <w:pPr>
+              <w:jc w:val="both"/>
+              <w:rPr>
+                <w:rFonts w:ascii="Times New Roman" w:hAnsi="Times New Roman" w:cs="Times New Roman"/>
+              </w:rPr>
+            </w:pPr>
+            <w:r>
+              <w:rPr>
+                <w:rFonts w:ascii="Times New Roman" w:hAnsi="Times New Roman" w:cs="Times New Roman"/>
+              </w:rPr>
+              <w:t>V=2</w:t>
             </w:r>
           </w:p>
         </w:tc>
@@ -1473,33 +1446,21 @@
               <w:rPr>
                 <w:rFonts w:ascii="Times New Roman" w:hAnsi="Times New Roman" w:cs="Times New Roman"/>
               </w:rPr>
-              <w:t>K</w:t>
-            </w:r>
-            <w:r>
-              <w:rPr>
-                <w:rFonts w:ascii="Times New Roman" w:hAnsi="Times New Roman" w:cs="Times New Roman"/>
-              </w:rPr>
-              <w:t>=20</w:t>
-            </w:r>
-          </w:p>
-          <w:p>
-            <w:pPr>
-              <w:jc w:val="both"/>
-              <w:rPr>
-                <w:rFonts w:ascii="Times New Roman" w:hAnsi="Times New Roman" w:cs="Times New Roman"/>
-              </w:rPr>
-            </w:pPr>
-            <w:r>
-              <w:rPr>
-                <w:rFonts w:ascii="Times New Roman" w:hAnsi="Times New Roman" w:cs="Times New Roman"/>
-              </w:rPr>
-              <w:t>V</w:t>
-            </w:r>
-            <w:r>
-              <w:rPr>
-                <w:rFonts w:ascii="Times New Roman" w:hAnsi="Times New Roman" w:cs="Times New Roman"/>
-              </w:rPr>
-              <w:t>=3</w:t>
+              <w:t>K=20</w:t>
+            </w:r>
+          </w:p>
+          <w:p>
+            <w:pPr>
+              <w:jc w:val="both"/>
+              <w:rPr>
+                <w:rFonts w:ascii="Times New Roman" w:hAnsi="Times New Roman" w:cs="Times New Roman"/>
+              </w:rPr>
+            </w:pPr>
+            <w:r>
+              <w:rPr>
+                <w:rFonts w:ascii="Times New Roman" w:hAnsi="Times New Roman" w:cs="Times New Roman"/>
+              </w:rPr>
+              <w:t>V=3</w:t>
             </w:r>
           </w:p>
         </w:tc>
@@ -1739,33 +1700,21 @@
                 <w:rFonts w:ascii="Times New Roman" w:hAnsi="Times New Roman" w:cs="Times New Roman"/>
               </w:rPr>
               <w:lastRenderedPageBreak/>
-              <w:t>K</w:t>
-            </w:r>
-            <w:r>
-              <w:rPr>
-                <w:rFonts w:ascii="Times New Roman" w:hAnsi="Times New Roman" w:cs="Times New Roman"/>
-              </w:rPr>
-              <w:t>=6</w:t>
-            </w:r>
-          </w:p>
-          <w:p>
-            <w:pPr>
-              <w:jc w:val="both"/>
-              <w:rPr>
-                <w:rFonts w:ascii="Times New Roman" w:hAnsi="Times New Roman" w:cs="Times New Roman"/>
-              </w:rPr>
-            </w:pPr>
-            <w:r>
-              <w:rPr>
-                <w:rFonts w:ascii="Times New Roman" w:hAnsi="Times New Roman" w:cs="Times New Roman"/>
-              </w:rPr>
-              <w:t>V</w:t>
-            </w:r>
-            <w:r>
-              <w:rPr>
-                <w:rFonts w:ascii="Times New Roman" w:hAnsi="Times New Roman" w:cs="Times New Roman"/>
-              </w:rPr>
-              <w:t>=4</w:t>
+              <w:t>K=6</w:t>
+            </w:r>
+          </w:p>
+          <w:p>
+            <w:pPr>
+              <w:jc w:val="both"/>
+              <w:rPr>
+                <w:rFonts w:ascii="Times New Roman" w:hAnsi="Times New Roman" w:cs="Times New Roman"/>
+              </w:rPr>
+            </w:pPr>
+            <w:r>
+              <w:rPr>
+                <w:rFonts w:ascii="Times New Roman" w:hAnsi="Times New Roman" w:cs="Times New Roman"/>
+              </w:rPr>
+              <w:t>V=4</w:t>
             </w:r>
           </w:p>
         </w:tc>
@@ -1993,33 +1942,21 @@
               <w:rPr>
                 <w:rFonts w:ascii="Times New Roman" w:hAnsi="Times New Roman" w:cs="Times New Roman"/>
               </w:rPr>
-              <w:t>K</w:t>
-            </w:r>
-            <w:r>
-              <w:rPr>
-                <w:rFonts w:ascii="Times New Roman" w:hAnsi="Times New Roman" w:cs="Times New Roman"/>
-              </w:rPr>
-              <w:t>=5</w:t>
-            </w:r>
-          </w:p>
-          <w:p>
-            <w:pPr>
-              <w:jc w:val="both"/>
-              <w:rPr>
-                <w:rFonts w:ascii="Times New Roman" w:hAnsi="Times New Roman" w:cs="Times New Roman"/>
-              </w:rPr>
-            </w:pPr>
-            <w:r>
-              <w:rPr>
-                <w:rFonts w:ascii="Times New Roman" w:hAnsi="Times New Roman" w:cs="Times New Roman"/>
-              </w:rPr>
-              <w:t>V</w:t>
-            </w:r>
-            <w:r>
-              <w:rPr>
-                <w:rFonts w:ascii="Times New Roman" w:hAnsi="Times New Roman" w:cs="Times New Roman"/>
-              </w:rPr>
-              <w:t>=5</w:t>
+              <w:t>K=5</w:t>
+            </w:r>
+          </w:p>
+          <w:p>
+            <w:pPr>
+              <w:jc w:val="both"/>
+              <w:rPr>
+                <w:rFonts w:ascii="Times New Roman" w:hAnsi="Times New Roman" w:cs="Times New Roman"/>
+              </w:rPr>
+            </w:pPr>
+            <w:r>
+              <w:rPr>
+                <w:rFonts w:ascii="Times New Roman" w:hAnsi="Times New Roman" w:cs="Times New Roman"/>
+              </w:rPr>
+              <w:t>V=5</w:t>
             </w:r>
           </w:p>
         </w:tc>
@@ -2119,10 +2056,10 @@
       </w:tblPr>
       <w:tblGrid>
         <w:gridCol w:w="1488"/>
-        <w:gridCol w:w="1484"/>
-        <w:gridCol w:w="1985"/>
-        <w:gridCol w:w="1417"/>
-        <w:gridCol w:w="2454"/>
+        <w:gridCol w:w="2051"/>
+        <w:gridCol w:w="1843"/>
+        <w:gridCol w:w="1701"/>
+        <w:gridCol w:w="1745"/>
       </w:tblGrid>
       <w:tr>
         <w:tc>
@@ -2240,7 +2177,7 @@
         </w:tc>
         <w:tc>
           <w:tcPr>
-            <w:tcW w:w="1484" w:type="dxa"/>
+            <w:tcW w:w="2051" w:type="dxa"/>
           </w:tcPr>
           <w:p>
             <w:pPr>
@@ -2259,7 +2196,7 @@
         </w:tc>
         <w:tc>
           <w:tcPr>
-            <w:tcW w:w="1985" w:type="dxa"/>
+            <w:tcW w:w="1843" w:type="dxa"/>
           </w:tcPr>
           <w:p>
             <w:pPr>
@@ -2278,7 +2215,7 @@
         </w:tc>
         <w:tc>
           <w:tcPr>
-            <w:tcW w:w="1417" w:type="dxa"/>
+            <w:tcW w:w="1701" w:type="dxa"/>
           </w:tcPr>
           <w:p>
             <w:pPr>
@@ -2297,7 +2234,7 @@
         </w:tc>
         <w:tc>
           <w:tcPr>
-            <w:tcW w:w="2454" w:type="dxa"/>
+            <w:tcW w:w="1745" w:type="dxa"/>
           </w:tcPr>
           <w:p>
             <w:pPr>
@@ -2348,7 +2285,7 @@
         </w:tc>
         <w:tc>
           <w:tcPr>
-            <w:tcW w:w="1484" w:type="dxa"/>
+            <w:tcW w:w="2051" w:type="dxa"/>
           </w:tcPr>
           <w:p>
             <w:pPr>
@@ -2381,7 +2318,7 @@
         </w:tc>
         <w:tc>
           <w:tcPr>
-            <w:tcW w:w="1985" w:type="dxa"/>
+            <w:tcW w:w="1843" w:type="dxa"/>
           </w:tcPr>
           <w:p>
             <w:pPr>
@@ -2400,7 +2337,7 @@
         </w:tc>
         <w:tc>
           <w:tcPr>
-            <w:tcW w:w="1417" w:type="dxa"/>
+            <w:tcW w:w="1701" w:type="dxa"/>
           </w:tcPr>
           <w:p>
             <w:pPr>
@@ -2425,7 +2362,7 @@
         </w:tc>
         <w:tc>
           <w:tcPr>
-            <w:tcW w:w="2454" w:type="dxa"/>
+            <w:tcW w:w="1745" w:type="dxa"/>
           </w:tcPr>
           <w:p>
             <w:pPr>
@@ -2475,7 +2412,7 @@
         </w:tc>
         <w:tc>
           <w:tcPr>
-            <w:tcW w:w="1484" w:type="dxa"/>
+            <w:tcW w:w="2051" w:type="dxa"/>
           </w:tcPr>
           <w:p>
             <w:pPr>
@@ -2508,7 +2445,7 @@
         </w:tc>
         <w:tc>
           <w:tcPr>
-            <w:tcW w:w="1985" w:type="dxa"/>
+            <w:tcW w:w="1843" w:type="dxa"/>
           </w:tcPr>
           <w:p>
             <w:pPr>
@@ -2561,7 +2498,7 @@
         </w:tc>
         <w:tc>
           <w:tcPr>
-            <w:tcW w:w="1417" w:type="dxa"/>
+            <w:tcW w:w="1701" w:type="dxa"/>
           </w:tcPr>
           <w:p>
             <w:pPr>
@@ -2586,7 +2523,7 @@
         </w:tc>
         <w:tc>
           <w:tcPr>
-            <w:tcW w:w="2454" w:type="dxa"/>
+            <w:tcW w:w="1745" w:type="dxa"/>
           </w:tcPr>
           <w:p>
             <w:pPr>
@@ -2642,7 +2579,7 @@
         </w:tc>
         <w:tc>
           <w:tcPr>
-            <w:tcW w:w="1484" w:type="dxa"/>
+            <w:tcW w:w="2051" w:type="dxa"/>
           </w:tcPr>
           <w:p>
             <w:pPr>
@@ -2675,7 +2612,7 @@
         </w:tc>
         <w:tc>
           <w:tcPr>
-            <w:tcW w:w="1985" w:type="dxa"/>
+            <w:tcW w:w="1843" w:type="dxa"/>
           </w:tcPr>
           <w:p>
             <w:pPr>
@@ -2694,7 +2631,7 @@
         </w:tc>
         <w:tc>
           <w:tcPr>
-            <w:tcW w:w="1417" w:type="dxa"/>
+            <w:tcW w:w="1701" w:type="dxa"/>
           </w:tcPr>
           <w:p>
             <w:pPr>
@@ -2719,7 +2656,7 @@
         </w:tc>
         <w:tc>
           <w:tcPr>
-            <w:tcW w:w="2454" w:type="dxa"/>
+            <w:tcW w:w="1745" w:type="dxa"/>
           </w:tcPr>
           <w:p>
             <w:pPr>
@@ -2767,7 +2704,7 @@
         </w:tc>
         <w:tc>
           <w:tcPr>
-            <w:tcW w:w="1484" w:type="dxa"/>
+            <w:tcW w:w="2051" w:type="dxa"/>
           </w:tcPr>
           <w:p>
             <w:pPr>
@@ -2800,7 +2737,7 @@
         </w:tc>
         <w:tc>
           <w:tcPr>
-            <w:tcW w:w="1985" w:type="dxa"/>
+            <w:tcW w:w="1843" w:type="dxa"/>
           </w:tcPr>
           <w:p>
             <w:pPr>
@@ -2853,7 +2790,7 @@
         </w:tc>
         <w:tc>
           <w:tcPr>
-            <w:tcW w:w="1417" w:type="dxa"/>
+            <w:tcW w:w="1701" w:type="dxa"/>
           </w:tcPr>
           <w:p>
             <w:pPr>
@@ -2872,7 +2809,7 @@
         </w:tc>
         <w:tc>
           <w:tcPr>
-            <w:tcW w:w="2454" w:type="dxa"/>
+            <w:tcW w:w="1745" w:type="dxa"/>
           </w:tcPr>
           <w:p>
             <w:pPr>
@@ -2928,7 +2865,7 @@
         </w:tc>
         <w:tc>
           <w:tcPr>
-            <w:tcW w:w="1484" w:type="dxa"/>
+            <w:tcW w:w="2051" w:type="dxa"/>
           </w:tcPr>
           <w:p>
             <w:pPr>
@@ -2961,7 +2898,7 @@
         </w:tc>
         <w:tc>
           <w:tcPr>
-            <w:tcW w:w="1985" w:type="dxa"/>
+            <w:tcW w:w="1843" w:type="dxa"/>
           </w:tcPr>
           <w:p>
             <w:pPr>
@@ -2980,7 +2917,7 @@
         </w:tc>
         <w:tc>
           <w:tcPr>
-            <w:tcW w:w="1417" w:type="dxa"/>
+            <w:tcW w:w="1701" w:type="dxa"/>
           </w:tcPr>
           <w:p>
             <w:pPr>
@@ -3005,7 +2942,7 @@
         </w:tc>
         <w:tc>
           <w:tcPr>
-            <w:tcW w:w="2454" w:type="dxa"/>
+            <w:tcW w:w="1745" w:type="dxa"/>
           </w:tcPr>
           <w:p>
             <w:pPr>
@@ -3053,7 +2990,7 @@
         </w:tc>
         <w:tc>
           <w:tcPr>
-            <w:tcW w:w="1484" w:type="dxa"/>
+            <w:tcW w:w="2051" w:type="dxa"/>
           </w:tcPr>
           <w:p>
             <w:pPr>
@@ -3086,7 +3023,7 @@
         </w:tc>
         <w:tc>
           <w:tcPr>
-            <w:tcW w:w="1985" w:type="dxa"/>
+            <w:tcW w:w="1843" w:type="dxa"/>
           </w:tcPr>
           <w:p>
             <w:pPr>
@@ -3133,7 +3070,7 @@
         </w:tc>
         <w:tc>
           <w:tcPr>
-            <w:tcW w:w="1417" w:type="dxa"/>
+            <w:tcW w:w="1701" w:type="dxa"/>
           </w:tcPr>
           <w:p>
             <w:pPr>
@@ -3158,7 +3095,7 @@
         </w:tc>
         <w:tc>
           <w:tcPr>
-            <w:tcW w:w="2454" w:type="dxa"/>
+            <w:tcW w:w="1745" w:type="dxa"/>
           </w:tcPr>
           <w:p>
             <w:pPr>
@@ -3206,7 +3143,7 @@
         </w:tc>
         <w:tc>
           <w:tcPr>
-            <w:tcW w:w="1484" w:type="dxa"/>
+            <w:tcW w:w="2051" w:type="dxa"/>
           </w:tcPr>
           <w:p>
             <w:pPr>
@@ -3239,7 +3176,7 @@
         </w:tc>
         <w:tc>
           <w:tcPr>
-            <w:tcW w:w="1985" w:type="dxa"/>
+            <w:tcW w:w="1843" w:type="dxa"/>
           </w:tcPr>
           <w:p>
             <w:pPr>
@@ -3314,7 +3251,7 @@
         </w:tc>
         <w:tc>
           <w:tcPr>
-            <w:tcW w:w="1417" w:type="dxa"/>
+            <w:tcW w:w="1701" w:type="dxa"/>
           </w:tcPr>
           <w:p>
             <w:pPr>
@@ -3339,7 +3276,7 @@
         </w:tc>
         <w:tc>
           <w:tcPr>
-            <w:tcW w:w="2454" w:type="dxa"/>
+            <w:tcW w:w="1745" w:type="dxa"/>
           </w:tcPr>
           <w:p>
             <w:pPr>
@@ -3401,7 +3338,7 @@
         </w:tc>
         <w:tc>
           <w:tcPr>
-            <w:tcW w:w="1484" w:type="dxa"/>
+            <w:tcW w:w="2051" w:type="dxa"/>
           </w:tcPr>
           <w:p>
             <w:pPr>
@@ -3434,7 +3371,7 @@
         </w:tc>
         <w:tc>
           <w:tcPr>
-            <w:tcW w:w="1985" w:type="dxa"/>
+            <w:tcW w:w="1843" w:type="dxa"/>
           </w:tcPr>
           <w:p>
             <w:pPr>
@@ -3453,7 +3390,7 @@
         </w:tc>
         <w:tc>
           <w:tcPr>
-            <w:tcW w:w="1417" w:type="dxa"/>
+            <w:tcW w:w="1701" w:type="dxa"/>
           </w:tcPr>
           <w:p>
             <w:pPr>
@@ -3478,7 +3415,7 @@
         </w:tc>
         <w:tc>
           <w:tcPr>
-            <w:tcW w:w="2454" w:type="dxa"/>
+            <w:tcW w:w="1745" w:type="dxa"/>
           </w:tcPr>
           <w:p>
             <w:pPr>
@@ -3499,6 +3436,8 @@
               </w:rPr>
               <w:t xml:space="preserve">, es el mismo resultado que el método </w:t>
             </w:r>
+            <w:bookmarkStart w:id="0" w:name="_GoBack"/>
+            <w:bookmarkEnd w:id="0"/>
             <w:proofErr w:type="spellStart"/>
             <w:r>
               <w:rPr>
@@ -3525,11 +3464,11 @@
         <w:tblLook w:val="04A0" w:firstRow="1" w:lastRow="0" w:firstColumn="1" w:lastColumn="0" w:noHBand="0" w:noVBand="1"/>
       </w:tblPr>
       <w:tblGrid>
-        <w:gridCol w:w="1446"/>
-        <w:gridCol w:w="1853"/>
-        <w:gridCol w:w="1705"/>
-        <w:gridCol w:w="1640"/>
-        <w:gridCol w:w="2184"/>
+        <w:gridCol w:w="1488"/>
+        <w:gridCol w:w="2025"/>
+        <w:gridCol w:w="1817"/>
+        <w:gridCol w:w="1740"/>
+        <w:gridCol w:w="1758"/>
       </w:tblGrid>
       <w:tr>
         <w:tc>
@@ -3555,14 +3494,40 @@
               <w:rPr>
                 <w:rFonts w:ascii="Times New Roman" w:hAnsi="Times New Roman" w:cs="Times New Roman"/>
               </w:rPr>
-              <w:t>deleteNode</w:t>
-            </w:r>
-            <w:proofErr w:type="spellEnd"/>
-            <w:r>
-              <w:rPr>
-                <w:rFonts w:ascii="Times New Roman" w:hAnsi="Times New Roman" w:cs="Times New Roman"/>
-              </w:rPr>
-              <w:t xml:space="preserve"> elimina exitosamente un Nodo dado el valor a eliminar. </w:t>
+              <w:t>delete</w:t>
+            </w:r>
+            <w:proofErr w:type="spellEnd"/>
+            <w:r>
+              <w:rPr>
+                <w:rFonts w:ascii="Times New Roman" w:hAnsi="Times New Roman" w:cs="Times New Roman"/>
+              </w:rPr>
+              <w:t xml:space="preserve"> elimina exitosamente </w:t>
+            </w:r>
+            <w:r>
+              <w:rPr>
+                <w:rFonts w:ascii="Times New Roman" w:hAnsi="Times New Roman" w:cs="Times New Roman"/>
+              </w:rPr>
+              <w:t xml:space="preserve">un Nodo dado el </w:t>
+            </w:r>
+            <w:proofErr w:type="spellStart"/>
+            <w:r>
+              <w:rPr>
+                <w:rFonts w:ascii="Times New Roman" w:hAnsi="Times New Roman" w:cs="Times New Roman"/>
+              </w:rPr>
+              <w:t>key</w:t>
+            </w:r>
+            <w:proofErr w:type="spellEnd"/>
+            <w:r>
+              <w:rPr>
+                <w:rFonts w:ascii="Times New Roman" w:hAnsi="Times New Roman" w:cs="Times New Roman"/>
+              </w:rPr>
+              <w:t xml:space="preserve"> a eliminar</w:t>
+            </w:r>
+            <w:r>
+              <w:rPr>
+                <w:rFonts w:ascii="Times New Roman" w:hAnsi="Times New Roman" w:cs="Times New Roman"/>
+              </w:rPr>
+              <w:t xml:space="preserve">. </w:t>
             </w:r>
           </w:p>
         </w:tc>
@@ -3701,6 +3666,26 @@
                 <w:rFonts w:ascii="Times New Roman" w:hAnsi="Times New Roman" w:cs="Times New Roman"/>
               </w:rPr>
             </w:pPr>
+            <w:r>
+              <w:rPr>
+                <w:rFonts w:ascii="Times New Roman" w:hAnsi="Times New Roman" w:cs="Times New Roman"/>
+              </w:rPr>
+              <w:t>+</w:t>
+            </w:r>
+            <w:proofErr w:type="spellStart"/>
+            <w:r>
+              <w:rPr>
+                <w:rFonts w:ascii="Times New Roman" w:hAnsi="Times New Roman" w:cs="Times New Roman"/>
+              </w:rPr>
+              <w:t>delete</w:t>
+            </w:r>
+            <w:proofErr w:type="spellEnd"/>
+            <w:r>
+              <w:rPr>
+                <w:rFonts w:ascii="Times New Roman" w:hAnsi="Times New Roman" w:cs="Times New Roman"/>
+              </w:rPr>
+              <w:t>(K): V</w:t>
+            </w:r>
           </w:p>
         </w:tc>
         <w:tc>
@@ -3733,14 +3718,12 @@
                 <w:rFonts w:ascii="Times New Roman" w:hAnsi="Times New Roman" w:cs="Times New Roman"/>
               </w:rPr>
             </w:pPr>
-            <w:proofErr w:type="spellStart"/>
-            <w:r>
-              <w:rPr>
-                <w:rFonts w:ascii="Times New Roman" w:hAnsi="Times New Roman" w:cs="Times New Roman"/>
-              </w:rPr>
-              <w:t>Value</w:t>
-            </w:r>
-            <w:proofErr w:type="spellEnd"/>
+            <w:r>
+              <w:rPr>
+                <w:rFonts w:ascii="Times New Roman" w:hAnsi="Times New Roman" w:cs="Times New Roman"/>
+              </w:rPr>
+              <w:t>K</w:t>
+            </w:r>
             <w:r>
               <w:rPr>
                 <w:rFonts w:ascii="Times New Roman" w:hAnsi="Times New Roman" w:cs="Times New Roman"/>
@@ -3764,22 +3747,14 @@
               <w:rPr>
                 <w:rFonts w:ascii="Times New Roman" w:hAnsi="Times New Roman" w:cs="Times New Roman"/>
               </w:rPr>
-              <w:t>Ocurre un error</w:t>
-            </w:r>
-          </w:p>
-          <w:p>
-            <w:pPr>
-              <w:jc w:val="both"/>
-              <w:rPr>
-                <w:rFonts w:ascii="Times New Roman" w:hAnsi="Times New Roman" w:cs="Times New Roman"/>
-              </w:rPr>
-            </w:pPr>
-            <w:proofErr w:type="spellStart"/>
-            <w:r>
-              <w:rPr>
-                <w:rFonts w:ascii="Times New Roman" w:hAnsi="Times New Roman" w:cs="Times New Roman"/>
-              </w:rPr>
-              <w:t>DoesntExistException</w:t>
+              <w:t xml:space="preserve">Retorna </w:t>
+            </w:r>
+            <w:proofErr w:type="spellStart"/>
+            <w:r>
+              <w:rPr>
+                <w:rFonts w:ascii="Times New Roman" w:hAnsi="Times New Roman" w:cs="Times New Roman"/>
+              </w:rPr>
+              <w:t>null</w:t>
             </w:r>
             <w:proofErr w:type="spellEnd"/>
           </w:p>
@@ -3818,6 +3793,26 @@
                 <w:rFonts w:ascii="Times New Roman" w:hAnsi="Times New Roman" w:cs="Times New Roman"/>
               </w:rPr>
             </w:pPr>
+            <w:r>
+              <w:rPr>
+                <w:rFonts w:ascii="Times New Roman" w:hAnsi="Times New Roman" w:cs="Times New Roman"/>
+              </w:rPr>
+              <w:t>+</w:t>
+            </w:r>
+            <w:proofErr w:type="spellStart"/>
+            <w:r>
+              <w:rPr>
+                <w:rFonts w:ascii="Times New Roman" w:hAnsi="Times New Roman" w:cs="Times New Roman"/>
+              </w:rPr>
+              <w:t>delete</w:t>
+            </w:r>
+            <w:proofErr w:type="spellEnd"/>
+            <w:r>
+              <w:rPr>
+                <w:rFonts w:ascii="Times New Roman" w:hAnsi="Times New Roman" w:cs="Times New Roman"/>
+              </w:rPr>
+              <w:t>(K): V</w:t>
+            </w:r>
           </w:p>
         </w:tc>
         <w:tc>
@@ -3835,21 +3830,49 @@
               <w:rPr>
                 <w:rFonts w:ascii="Times New Roman" w:hAnsi="Times New Roman" w:cs="Times New Roman"/>
               </w:rPr>
-              <w:t xml:space="preserve">Se ha creado un árbol binario y se la ha añadido un nodo con </w:t>
-            </w:r>
-            <w:proofErr w:type="spellStart"/>
-            <w:r>
-              <w:rPr>
-                <w:rFonts w:ascii="Times New Roman" w:hAnsi="Times New Roman" w:cs="Times New Roman"/>
-              </w:rPr>
-              <w:t>value</w:t>
-            </w:r>
-            <w:proofErr w:type="spellEnd"/>
-            <w:r>
-              <w:rPr>
-                <w:rFonts w:ascii="Times New Roman" w:hAnsi="Times New Roman" w:cs="Times New Roman"/>
-              </w:rPr>
-              <w:t xml:space="preserve"> 10</w:t>
+              <w:t>Se ha creado un árbol binario y se la</w:t>
+            </w:r>
+            <w:r>
+              <w:rPr>
+                <w:rFonts w:ascii="Times New Roman" w:hAnsi="Times New Roman" w:cs="Times New Roman"/>
+              </w:rPr>
+              <w:t xml:space="preserve"> ha añadido un nodo con </w:t>
+            </w:r>
+          </w:p>
+          <w:p>
+            <w:pPr>
+              <w:jc w:val="both"/>
+              <w:rPr>
+                <w:rFonts w:ascii="Times New Roman" w:hAnsi="Times New Roman" w:cs="Times New Roman"/>
+              </w:rPr>
+            </w:pPr>
+            <w:proofErr w:type="spellStart"/>
+            <w:r>
+              <w:rPr>
+                <w:rFonts w:ascii="Times New Roman" w:hAnsi="Times New Roman" w:cs="Times New Roman"/>
+              </w:rPr>
+              <w:t>Value</w:t>
+            </w:r>
+            <w:proofErr w:type="spellEnd"/>
+            <w:r>
+              <w:rPr>
+                <w:rFonts w:ascii="Times New Roman" w:hAnsi="Times New Roman" w:cs="Times New Roman"/>
+              </w:rPr>
+              <w:t>=1</w:t>
+            </w:r>
+          </w:p>
+          <w:p>
+            <w:pPr>
+              <w:jc w:val="both"/>
+              <w:rPr>
+                <w:rFonts w:ascii="Times New Roman" w:hAnsi="Times New Roman" w:cs="Times New Roman"/>
+              </w:rPr>
+            </w:pPr>
+            <w:r>
+              <w:rPr>
+                <w:rFonts w:ascii="Times New Roman" w:hAnsi="Times New Roman" w:cs="Times New Roman"/>
+              </w:rPr>
+              <w:t>Key=10</w:t>
             </w:r>
           </w:p>
         </w:tc>
@@ -3864,14 +3887,12 @@
                 <w:rFonts w:ascii="Times New Roman" w:hAnsi="Times New Roman" w:cs="Times New Roman"/>
               </w:rPr>
             </w:pPr>
-            <w:proofErr w:type="spellStart"/>
-            <w:r>
-              <w:rPr>
-                <w:rFonts w:ascii="Times New Roman" w:hAnsi="Times New Roman" w:cs="Times New Roman"/>
-              </w:rPr>
-              <w:t>Value</w:t>
-            </w:r>
-            <w:proofErr w:type="spellEnd"/>
+            <w:r>
+              <w:rPr>
+                <w:rFonts w:ascii="Times New Roman" w:hAnsi="Times New Roman" w:cs="Times New Roman"/>
+              </w:rPr>
+              <w:t>K</w:t>
+            </w:r>
             <w:r>
               <w:rPr>
                 <w:rFonts w:ascii="Times New Roman" w:hAnsi="Times New Roman" w:cs="Times New Roman"/>
@@ -3895,22 +3916,14 @@
               <w:rPr>
                 <w:rFonts w:ascii="Times New Roman" w:hAnsi="Times New Roman" w:cs="Times New Roman"/>
               </w:rPr>
-              <w:t>Ocurre un error</w:t>
-            </w:r>
-          </w:p>
-          <w:p>
-            <w:pPr>
-              <w:jc w:val="both"/>
-              <w:rPr>
-                <w:rFonts w:ascii="Times New Roman" w:hAnsi="Times New Roman" w:cs="Times New Roman"/>
-              </w:rPr>
-            </w:pPr>
-            <w:proofErr w:type="spellStart"/>
-            <w:r>
-              <w:rPr>
-                <w:rFonts w:ascii="Times New Roman" w:hAnsi="Times New Roman" w:cs="Times New Roman"/>
-              </w:rPr>
-              <w:t>DoesntExistException</w:t>
+              <w:t xml:space="preserve">Retorna </w:t>
+            </w:r>
+            <w:proofErr w:type="spellStart"/>
+            <w:r>
+              <w:rPr>
+                <w:rFonts w:ascii="Times New Roman" w:hAnsi="Times New Roman" w:cs="Times New Roman"/>
+              </w:rPr>
+              <w:t>null</w:t>
             </w:r>
             <w:proofErr w:type="spellEnd"/>
           </w:p>
@@ -3949,6 +3962,26 @@
                 <w:rFonts w:ascii="Times New Roman" w:hAnsi="Times New Roman" w:cs="Times New Roman"/>
               </w:rPr>
             </w:pPr>
+            <w:r>
+              <w:rPr>
+                <w:rFonts w:ascii="Times New Roman" w:hAnsi="Times New Roman" w:cs="Times New Roman"/>
+              </w:rPr>
+              <w:t>+</w:t>
+            </w:r>
+            <w:proofErr w:type="spellStart"/>
+            <w:r>
+              <w:rPr>
+                <w:rFonts w:ascii="Times New Roman" w:hAnsi="Times New Roman" w:cs="Times New Roman"/>
+              </w:rPr>
+              <w:t>delete</w:t>
+            </w:r>
+            <w:proofErr w:type="spellEnd"/>
+            <w:r>
+              <w:rPr>
+                <w:rFonts w:ascii="Times New Roman" w:hAnsi="Times New Roman" w:cs="Times New Roman"/>
+              </w:rPr>
+              <w:t>(K): V</w:t>
+            </w:r>
           </w:p>
         </w:tc>
         <w:tc>
@@ -3981,14 +4014,12 @@
                 <w:rFonts w:ascii="Times New Roman" w:hAnsi="Times New Roman" w:cs="Times New Roman"/>
               </w:rPr>
             </w:pPr>
-            <w:proofErr w:type="spellStart"/>
-            <w:r>
-              <w:rPr>
-                <w:rFonts w:ascii="Times New Roman" w:hAnsi="Times New Roman" w:cs="Times New Roman"/>
-              </w:rPr>
-              <w:t>Value</w:t>
-            </w:r>
-            <w:proofErr w:type="spellEnd"/>
+            <w:r>
+              <w:rPr>
+                <w:rFonts w:ascii="Times New Roman" w:hAnsi="Times New Roman" w:cs="Times New Roman"/>
+              </w:rPr>
+              <w:t>K</w:t>
+            </w:r>
             <w:r>
               <w:rPr>
                 <w:rFonts w:ascii="Times New Roman" w:hAnsi="Times New Roman" w:cs="Times New Roman"/>
@@ -4012,7 +4043,21 @@
               <w:rPr>
                 <w:rFonts w:ascii="Times New Roman" w:hAnsi="Times New Roman" w:cs="Times New Roman"/>
               </w:rPr>
-              <w:t xml:space="preserve">El árbol está vacío. </w:t>
+              <w:t>Retorna 1</w:t>
+            </w:r>
+          </w:p>
+          <w:p>
+            <w:pPr>
+              <w:jc w:val="both"/>
+              <w:rPr>
+                <w:rFonts w:ascii="Times New Roman" w:hAnsi="Times New Roman" w:cs="Times New Roman"/>
+              </w:rPr>
+            </w:pPr>
+            <w:r>
+              <w:rPr>
+                <w:rFonts w:ascii="Times New Roman" w:hAnsi="Times New Roman" w:cs="Times New Roman"/>
+              </w:rPr>
+              <w:t>El árbol está vacío.</w:t>
             </w:r>
           </w:p>
         </w:tc>
@@ -4050,6 +4095,26 @@
                 <w:rFonts w:ascii="Times New Roman" w:hAnsi="Times New Roman" w:cs="Times New Roman"/>
               </w:rPr>
             </w:pPr>
+            <w:r>
+              <w:rPr>
+                <w:rFonts w:ascii="Times New Roman" w:hAnsi="Times New Roman" w:cs="Times New Roman"/>
+              </w:rPr>
+              <w:t>+</w:t>
+            </w:r>
+            <w:proofErr w:type="spellStart"/>
+            <w:r>
+              <w:rPr>
+                <w:rFonts w:ascii="Times New Roman" w:hAnsi="Times New Roman" w:cs="Times New Roman"/>
+              </w:rPr>
+              <w:t>delete</w:t>
+            </w:r>
+            <w:proofErr w:type="spellEnd"/>
+            <w:r>
+              <w:rPr>
+                <w:rFonts w:ascii="Times New Roman" w:hAnsi="Times New Roman" w:cs="Times New Roman"/>
+              </w:rPr>
+              <w:t>(K): V</w:t>
+            </w:r>
           </w:p>
         </w:tc>
         <w:tc>
@@ -4067,7 +4132,77 @@
               <w:rPr>
                 <w:rFonts w:ascii="Times New Roman" w:hAnsi="Times New Roman" w:cs="Times New Roman"/>
               </w:rPr>
-              <w:t xml:space="preserve">Se ha creado un árbol binario y le se ha añadido 10 y 5 en ese orden. </w:t>
+              <w:t xml:space="preserve">Se ha creado un árbol binario y le se ha añadido </w:t>
+            </w:r>
+            <w:r>
+              <w:rPr>
+                <w:rFonts w:ascii="Times New Roman" w:hAnsi="Times New Roman" w:cs="Times New Roman"/>
+              </w:rPr>
+              <w:t>los siguientes nodos:</w:t>
+            </w:r>
+          </w:p>
+          <w:p>
+            <w:pPr>
+              <w:jc w:val="both"/>
+              <w:rPr>
+                <w:rFonts w:ascii="Times New Roman" w:hAnsi="Times New Roman" w:cs="Times New Roman"/>
+              </w:rPr>
+            </w:pPr>
+          </w:p>
+          <w:p>
+            <w:pPr>
+              <w:jc w:val="both"/>
+              <w:rPr>
+                <w:rFonts w:ascii="Times New Roman" w:hAnsi="Times New Roman" w:cs="Times New Roman"/>
+              </w:rPr>
+            </w:pPr>
+            <w:r>
+              <w:rPr>
+                <w:rFonts w:ascii="Times New Roman" w:hAnsi="Times New Roman" w:cs="Times New Roman"/>
+              </w:rPr>
+              <w:t xml:space="preserve">Key=10 </w:t>
+            </w:r>
+            <w:proofErr w:type="spellStart"/>
+            <w:r>
+              <w:rPr>
+                <w:rFonts w:ascii="Times New Roman" w:hAnsi="Times New Roman" w:cs="Times New Roman"/>
+              </w:rPr>
+              <w:t>value</w:t>
+            </w:r>
+            <w:proofErr w:type="spellEnd"/>
+            <w:r>
+              <w:rPr>
+                <w:rFonts w:ascii="Times New Roman" w:hAnsi="Times New Roman" w:cs="Times New Roman"/>
+              </w:rPr>
+              <w:t>=1</w:t>
+            </w:r>
+          </w:p>
+          <w:p>
+            <w:pPr>
+              <w:jc w:val="both"/>
+              <w:rPr>
+                <w:rFonts w:ascii="Times New Roman" w:hAnsi="Times New Roman" w:cs="Times New Roman"/>
+              </w:rPr>
+            </w:pPr>
+            <w:r>
+              <w:rPr>
+                <w:rFonts w:ascii="Times New Roman" w:hAnsi="Times New Roman" w:cs="Times New Roman"/>
+              </w:rPr>
+              <w:t xml:space="preserve">Key=5 </w:t>
+            </w:r>
+            <w:proofErr w:type="spellStart"/>
+            <w:r>
+              <w:rPr>
+                <w:rFonts w:ascii="Times New Roman" w:hAnsi="Times New Roman" w:cs="Times New Roman"/>
+              </w:rPr>
+              <w:t>value</w:t>
+            </w:r>
+            <w:proofErr w:type="spellEnd"/>
+            <w:r>
+              <w:rPr>
+                <w:rFonts w:ascii="Times New Roman" w:hAnsi="Times New Roman" w:cs="Times New Roman"/>
+              </w:rPr>
+              <w:t>=2</w:t>
             </w:r>
           </w:p>
         </w:tc>
@@ -4082,14 +4217,12 @@
                 <w:rFonts w:ascii="Times New Roman" w:hAnsi="Times New Roman" w:cs="Times New Roman"/>
               </w:rPr>
             </w:pPr>
-            <w:proofErr w:type="spellStart"/>
-            <w:r>
-              <w:rPr>
-                <w:rFonts w:ascii="Times New Roman" w:hAnsi="Times New Roman" w:cs="Times New Roman"/>
-              </w:rPr>
-              <w:t>Value</w:t>
-            </w:r>
-            <w:proofErr w:type="spellEnd"/>
+            <w:r>
+              <w:rPr>
+                <w:rFonts w:ascii="Times New Roman" w:hAnsi="Times New Roman" w:cs="Times New Roman"/>
+              </w:rPr>
+              <w:t>K</w:t>
+            </w:r>
             <w:r>
               <w:rPr>
                 <w:rFonts w:ascii="Times New Roman" w:hAnsi="Times New Roman" w:cs="Times New Roman"/>
@@ -4102,6 +4235,20 @@
           <w:tcPr>
             <w:tcW w:w="1758" w:type="dxa"/>
           </w:tcPr>
+          <w:p>
+            <w:pPr>
+              <w:jc w:val="both"/>
+              <w:rPr>
+                <w:rFonts w:ascii="Times New Roman" w:hAnsi="Times New Roman" w:cs="Times New Roman"/>
+              </w:rPr>
+            </w:pPr>
+            <w:r>
+              <w:rPr>
+                <w:rFonts w:ascii="Times New Roman" w:hAnsi="Times New Roman" w:cs="Times New Roman"/>
+              </w:rPr>
+              <w:t>Retorna 2</w:t>
+            </w:r>
+          </w:p>
           <w:p>
             <w:pPr>
               <w:jc w:val="both"/>
@@ -4151,6 +4298,26 @@
                 <w:rFonts w:ascii="Times New Roman" w:hAnsi="Times New Roman" w:cs="Times New Roman"/>
               </w:rPr>
             </w:pPr>
+            <w:r>
+              <w:rPr>
+                <w:rFonts w:ascii="Times New Roman" w:hAnsi="Times New Roman" w:cs="Times New Roman"/>
+              </w:rPr>
+              <w:t>+</w:t>
+            </w:r>
+            <w:proofErr w:type="spellStart"/>
+            <w:r>
+              <w:rPr>
+                <w:rFonts w:ascii="Times New Roman" w:hAnsi="Times New Roman" w:cs="Times New Roman"/>
+              </w:rPr>
+              <w:t>delete</w:t>
+            </w:r>
+            <w:proofErr w:type="spellEnd"/>
+            <w:r>
+              <w:rPr>
+                <w:rFonts w:ascii="Times New Roman" w:hAnsi="Times New Roman" w:cs="Times New Roman"/>
+              </w:rPr>
+              <w:t>(K): V</w:t>
+            </w:r>
           </w:p>
         </w:tc>
         <w:tc>
@@ -4183,14 +4350,12 @@
                 <w:rFonts w:ascii="Times New Roman" w:hAnsi="Times New Roman" w:cs="Times New Roman"/>
               </w:rPr>
             </w:pPr>
-            <w:proofErr w:type="spellStart"/>
-            <w:r>
-              <w:rPr>
-                <w:rFonts w:ascii="Times New Roman" w:hAnsi="Times New Roman" w:cs="Times New Roman"/>
-              </w:rPr>
-              <w:t>Value</w:t>
-            </w:r>
-            <w:proofErr w:type="spellEnd"/>
+            <w:r>
+              <w:rPr>
+                <w:rFonts w:ascii="Times New Roman" w:hAnsi="Times New Roman" w:cs="Times New Roman"/>
+              </w:rPr>
+              <w:t>K</w:t>
+            </w:r>
             <w:r>
               <w:rPr>
                 <w:rFonts w:ascii="Times New Roman" w:hAnsi="Times New Roman" w:cs="Times New Roman"/>
@@ -4214,7 +4379,47 @@
               <w:rPr>
                 <w:rFonts w:ascii="Times New Roman" w:hAnsi="Times New Roman" w:cs="Times New Roman"/>
               </w:rPr>
-              <w:t xml:space="preserve">La raíz es el nodo 5. </w:t>
+              <w:t>Retorna 1</w:t>
+            </w:r>
+          </w:p>
+          <w:p>
+            <w:pPr>
+              <w:jc w:val="both"/>
+              <w:rPr>
+                <w:rFonts w:ascii="Times New Roman" w:hAnsi="Times New Roman" w:cs="Times New Roman"/>
+              </w:rPr>
+            </w:pPr>
+            <w:r>
+              <w:rPr>
+                <w:rFonts w:ascii="Times New Roman" w:hAnsi="Times New Roman" w:cs="Times New Roman"/>
+              </w:rPr>
+              <w:t xml:space="preserve">La raíz tiene </w:t>
+            </w:r>
+            <w:proofErr w:type="spellStart"/>
+            <w:r>
+              <w:rPr>
+                <w:rFonts w:ascii="Times New Roman" w:hAnsi="Times New Roman" w:cs="Times New Roman"/>
+              </w:rPr>
+              <w:t>key</w:t>
+            </w:r>
+            <w:proofErr w:type="spellEnd"/>
+            <w:r>
+              <w:rPr>
+                <w:rFonts w:ascii="Times New Roman" w:hAnsi="Times New Roman" w:cs="Times New Roman"/>
+              </w:rPr>
+              <w:t xml:space="preserve"> 5</w:t>
+            </w:r>
+            <w:r>
+              <w:rPr>
+                <w:rFonts w:ascii="Times New Roman" w:hAnsi="Times New Roman" w:cs="Times New Roman"/>
+              </w:rPr>
+              <w:t xml:space="preserve"> y es una hoja</w:t>
+            </w:r>
+            <w:r>
+              <w:rPr>
+                <w:rFonts w:ascii="Times New Roman" w:hAnsi="Times New Roman" w:cs="Times New Roman"/>
+              </w:rPr>
+              <w:t xml:space="preserve">. </w:t>
             </w:r>
             <w:r>
               <w:rPr>
@@ -4258,6 +4463,26 @@
                 <w:rFonts w:ascii="Times New Roman" w:hAnsi="Times New Roman" w:cs="Times New Roman"/>
               </w:rPr>
             </w:pPr>
+            <w:r>
+              <w:rPr>
+                <w:rFonts w:ascii="Times New Roman" w:hAnsi="Times New Roman" w:cs="Times New Roman"/>
+              </w:rPr>
+              <w:t>+</w:t>
+            </w:r>
+            <w:proofErr w:type="spellStart"/>
+            <w:r>
+              <w:rPr>
+                <w:rFonts w:ascii="Times New Roman" w:hAnsi="Times New Roman" w:cs="Times New Roman"/>
+              </w:rPr>
+              <w:t>delete</w:t>
+            </w:r>
+            <w:proofErr w:type="spellEnd"/>
+            <w:r>
+              <w:rPr>
+                <w:rFonts w:ascii="Times New Roman" w:hAnsi="Times New Roman" w:cs="Times New Roman"/>
+              </w:rPr>
+              <w:t>(K): V</w:t>
+            </w:r>
           </w:p>
         </w:tc>
         <w:tc>
@@ -4275,7 +4500,35 @@
               <w:rPr>
                 <w:rFonts w:ascii="Times New Roman" w:hAnsi="Times New Roman" w:cs="Times New Roman"/>
               </w:rPr>
-              <w:t>Se ha creado un árbol binario y le se ha añadido 10, 5, 20 en ese orden.</w:t>
+              <w:t>El mismo que el anterior más:</w:t>
+            </w:r>
+          </w:p>
+          <w:p>
+            <w:pPr>
+              <w:jc w:val="both"/>
+              <w:rPr>
+                <w:rFonts w:ascii="Times New Roman" w:hAnsi="Times New Roman" w:cs="Times New Roman"/>
+              </w:rPr>
+            </w:pPr>
+            <w:r>
+              <w:rPr>
+                <w:rFonts w:ascii="Times New Roman" w:hAnsi="Times New Roman" w:cs="Times New Roman"/>
+              </w:rPr>
+              <w:t xml:space="preserve">Key=20 </w:t>
+            </w:r>
+            <w:proofErr w:type="spellStart"/>
+            <w:r>
+              <w:rPr>
+                <w:rFonts w:ascii="Times New Roman" w:hAnsi="Times New Roman" w:cs="Times New Roman"/>
+              </w:rPr>
+              <w:t>value</w:t>
+            </w:r>
+            <w:proofErr w:type="spellEnd"/>
+            <w:r>
+              <w:rPr>
+                <w:rFonts w:ascii="Times New Roman" w:hAnsi="Times New Roman" w:cs="Times New Roman"/>
+              </w:rPr>
+              <w:t>=3</w:t>
             </w:r>
           </w:p>
         </w:tc>
@@ -4290,14 +4543,12 @@
                 <w:rFonts w:ascii="Times New Roman" w:hAnsi="Times New Roman" w:cs="Times New Roman"/>
               </w:rPr>
             </w:pPr>
-            <w:proofErr w:type="spellStart"/>
-            <w:r>
-              <w:rPr>
-                <w:rFonts w:ascii="Times New Roman" w:hAnsi="Times New Roman" w:cs="Times New Roman"/>
-              </w:rPr>
-              <w:t>Value</w:t>
-            </w:r>
-            <w:proofErr w:type="spellEnd"/>
+            <w:r>
+              <w:rPr>
+                <w:rFonts w:ascii="Times New Roman" w:hAnsi="Times New Roman" w:cs="Times New Roman"/>
+              </w:rPr>
+              <w:t>K</w:t>
+            </w:r>
             <w:r>
               <w:rPr>
                 <w:rFonts w:ascii="Times New Roman" w:hAnsi="Times New Roman" w:cs="Times New Roman"/>
@@ -4310,6 +4561,20 @@
           <w:tcPr>
             <w:tcW w:w="1758" w:type="dxa"/>
           </w:tcPr>
+          <w:p>
+            <w:pPr>
+              <w:jc w:val="both"/>
+              <w:rPr>
+                <w:rFonts w:ascii="Times New Roman" w:hAnsi="Times New Roman" w:cs="Times New Roman"/>
+              </w:rPr>
+            </w:pPr>
+            <w:r>
+              <w:rPr>
+                <w:rFonts w:ascii="Times New Roman" w:hAnsi="Times New Roman" w:cs="Times New Roman"/>
+              </w:rPr>
+              <w:t>Retorna 3</w:t>
+            </w:r>
+          </w:p>
           <w:p>
             <w:pPr>
               <w:jc w:val="both"/>
@@ -4373,6 +4638,26 @@
                 <w:rFonts w:ascii="Times New Roman" w:hAnsi="Times New Roman" w:cs="Times New Roman"/>
               </w:rPr>
             </w:pPr>
+            <w:r>
+              <w:rPr>
+                <w:rFonts w:ascii="Times New Roman" w:hAnsi="Times New Roman" w:cs="Times New Roman"/>
+              </w:rPr>
+              <w:t>+</w:t>
+            </w:r>
+            <w:proofErr w:type="spellStart"/>
+            <w:r>
+              <w:rPr>
+                <w:rFonts w:ascii="Times New Roman" w:hAnsi="Times New Roman" w:cs="Times New Roman"/>
+              </w:rPr>
+              <w:t>delete</w:t>
+            </w:r>
+            <w:proofErr w:type="spellEnd"/>
+            <w:r>
+              <w:rPr>
+                <w:rFonts w:ascii="Times New Roman" w:hAnsi="Times New Roman" w:cs="Times New Roman"/>
+              </w:rPr>
+              <w:t>(K): V</w:t>
+            </w:r>
           </w:p>
         </w:tc>
         <w:tc>
@@ -4390,7 +4675,54 @@
               <w:rPr>
                 <w:rFonts w:ascii="Times New Roman" w:hAnsi="Times New Roman" w:cs="Times New Roman"/>
               </w:rPr>
-              <w:t>Se ha creado un árbol binario y le se ha añadido 10, 5, 20, 6, 15, 25 en ese orden.</w:t>
+              <w:t>El mismo que el anterior y se le añaden dos nodos:</w:t>
+            </w:r>
+          </w:p>
+          <w:p>
+            <w:pPr>
+              <w:jc w:val="both"/>
+              <w:rPr>
+                <w:rFonts w:ascii="Times New Roman" w:hAnsi="Times New Roman" w:cs="Times New Roman"/>
+                <w:lang w:val="en-US"/>
+              </w:rPr>
+            </w:pPr>
+            <w:r>
+              <w:rPr>
+                <w:rFonts w:ascii="Times New Roman" w:hAnsi="Times New Roman" w:cs="Times New Roman"/>
+                <w:lang w:val="en-US"/>
+              </w:rPr>
+              <w:t>Key=6 Value=4</w:t>
+            </w:r>
+          </w:p>
+          <w:p>
+            <w:pPr>
+              <w:jc w:val="both"/>
+              <w:rPr>
+                <w:rFonts w:ascii="Times New Roman" w:hAnsi="Times New Roman" w:cs="Times New Roman"/>
+                <w:lang w:val="en-US"/>
+              </w:rPr>
+            </w:pPr>
+            <w:r>
+              <w:rPr>
+                <w:rFonts w:ascii="Times New Roman" w:hAnsi="Times New Roman" w:cs="Times New Roman"/>
+                <w:lang w:val="en-US"/>
+              </w:rPr>
+              <w:t>Key=15 Value=5</w:t>
+            </w:r>
+          </w:p>
+          <w:p>
+            <w:pPr>
+              <w:jc w:val="both"/>
+              <w:rPr>
+                <w:rFonts w:ascii="Times New Roman" w:hAnsi="Times New Roman" w:cs="Times New Roman"/>
+              </w:rPr>
+            </w:pPr>
+            <w:r>
+              <w:rPr>
+                <w:rFonts w:ascii="Times New Roman" w:hAnsi="Times New Roman" w:cs="Times New Roman"/>
+                <w:lang w:val="en-US"/>
+              </w:rPr>
+              <w:t>Key=25 Value=6</w:t>
             </w:r>
           </w:p>
         </w:tc>
@@ -4405,14 +4737,12 @@
                 <w:rFonts w:ascii="Times New Roman" w:hAnsi="Times New Roman" w:cs="Times New Roman"/>
               </w:rPr>
             </w:pPr>
-            <w:proofErr w:type="spellStart"/>
-            <w:r>
-              <w:rPr>
-                <w:rFonts w:ascii="Times New Roman" w:hAnsi="Times New Roman" w:cs="Times New Roman"/>
-              </w:rPr>
-              <w:t>Value</w:t>
-            </w:r>
-            <w:proofErr w:type="spellEnd"/>
+            <w:r>
+              <w:rPr>
+                <w:rFonts w:ascii="Times New Roman" w:hAnsi="Times New Roman" w:cs="Times New Roman"/>
+              </w:rPr>
+              <w:t>K</w:t>
+            </w:r>
             <w:r>
               <w:rPr>
                 <w:rFonts w:ascii="Times New Roman" w:hAnsi="Times New Roman" w:cs="Times New Roman"/>
@@ -4442,7 +4772,61 @@
               <w:rPr>
                 <w:rFonts w:ascii="Times New Roman" w:hAnsi="Times New Roman" w:cs="Times New Roman"/>
               </w:rPr>
-              <w:t xml:space="preserve">El hijo derecho de la raíz es 15. </w:t>
+              <w:t>Retorna 3</w:t>
+            </w:r>
+          </w:p>
+          <w:p>
+            <w:pPr>
+              <w:jc w:val="both"/>
+              <w:rPr>
+                <w:rFonts w:ascii="Times New Roman" w:hAnsi="Times New Roman" w:cs="Times New Roman"/>
+              </w:rPr>
+            </w:pPr>
+            <w:r>
+              <w:rPr>
+                <w:rFonts w:ascii="Times New Roman" w:hAnsi="Times New Roman" w:cs="Times New Roman"/>
+              </w:rPr>
+              <w:t xml:space="preserve">El hijo derecho de la raíz tiene </w:t>
+            </w:r>
+            <w:proofErr w:type="spellStart"/>
+            <w:r>
+              <w:rPr>
+                <w:rFonts w:ascii="Times New Roman" w:hAnsi="Times New Roman" w:cs="Times New Roman"/>
+              </w:rPr>
+              <w:t>key</w:t>
+            </w:r>
+            <w:proofErr w:type="spellEnd"/>
+            <w:r>
+              <w:rPr>
+                <w:rFonts w:ascii="Times New Roman" w:hAnsi="Times New Roman" w:cs="Times New Roman"/>
+              </w:rPr>
+              <w:t xml:space="preserve"> 15</w:t>
+            </w:r>
+            <w:r>
+              <w:rPr>
+                <w:rFonts w:ascii="Times New Roman" w:hAnsi="Times New Roman" w:cs="Times New Roman"/>
+              </w:rPr>
+              <w:t xml:space="preserve"> y su hijo derecho tiene </w:t>
+            </w:r>
+            <w:proofErr w:type="spellStart"/>
+            <w:r>
+              <w:rPr>
+                <w:rFonts w:ascii="Times New Roman" w:hAnsi="Times New Roman" w:cs="Times New Roman"/>
+              </w:rPr>
+              <w:t>key</w:t>
+            </w:r>
+            <w:proofErr w:type="spellEnd"/>
+            <w:r>
+              <w:rPr>
+                <w:rFonts w:ascii="Times New Roman" w:hAnsi="Times New Roman" w:cs="Times New Roman"/>
+              </w:rPr>
+              <w:t xml:space="preserve"> 25</w:t>
+            </w:r>
+            <w:r>
+              <w:rPr>
+                <w:rFonts w:ascii="Times New Roman" w:hAnsi="Times New Roman" w:cs="Times New Roman"/>
+              </w:rPr>
+              <w:t xml:space="preserve">. </w:t>
             </w:r>
           </w:p>
         </w:tc>
@@ -4480,6 +4864,26 @@
                 <w:rFonts w:ascii="Times New Roman" w:hAnsi="Times New Roman" w:cs="Times New Roman"/>
               </w:rPr>
             </w:pPr>
+            <w:r>
+              <w:rPr>
+                <w:rFonts w:ascii="Times New Roman" w:hAnsi="Times New Roman" w:cs="Times New Roman"/>
+              </w:rPr>
+              <w:t>+</w:t>
+            </w:r>
+            <w:proofErr w:type="spellStart"/>
+            <w:r>
+              <w:rPr>
+                <w:rFonts w:ascii="Times New Roman" w:hAnsi="Times New Roman" w:cs="Times New Roman"/>
+              </w:rPr>
+              <w:t>delete</w:t>
+            </w:r>
+            <w:proofErr w:type="spellEnd"/>
+            <w:r>
+              <w:rPr>
+                <w:rFonts w:ascii="Times New Roman" w:hAnsi="Times New Roman" w:cs="Times New Roman"/>
+              </w:rPr>
+              <w:t>(K): V</w:t>
+            </w:r>
           </w:p>
         </w:tc>
         <w:tc>
@@ -4512,14 +4916,12 @@
                 <w:rFonts w:ascii="Times New Roman" w:hAnsi="Times New Roman" w:cs="Times New Roman"/>
               </w:rPr>
             </w:pPr>
-            <w:proofErr w:type="spellStart"/>
-            <w:r>
-              <w:rPr>
-                <w:rFonts w:ascii="Times New Roman" w:hAnsi="Times New Roman" w:cs="Times New Roman"/>
-              </w:rPr>
-              <w:t>Value</w:t>
-            </w:r>
-            <w:proofErr w:type="spellEnd"/>
+            <w:r>
+              <w:rPr>
+                <w:rFonts w:ascii="Times New Roman" w:hAnsi="Times New Roman" w:cs="Times New Roman"/>
+              </w:rPr>
+              <w:t>K</w:t>
+            </w:r>
             <w:r>
               <w:rPr>
                 <w:rFonts w:ascii="Times New Roman" w:hAnsi="Times New Roman" w:cs="Times New Roman"/>
@@ -4543,12 +4945,52 @@
               <w:rPr>
                 <w:rFonts w:ascii="Times New Roman" w:hAnsi="Times New Roman" w:cs="Times New Roman"/>
               </w:rPr>
-              <w:t xml:space="preserve">El hijo izquierdo de la raíz es 6. </w:t>
+              <w:t>Retorna 2</w:t>
+            </w:r>
+          </w:p>
+          <w:p>
+            <w:pPr>
+              <w:jc w:val="both"/>
+              <w:rPr>
+                <w:rFonts w:ascii="Times New Roman" w:hAnsi="Times New Roman" w:cs="Times New Roman"/>
+              </w:rPr>
+            </w:pPr>
+            <w:r>
+              <w:rPr>
+                <w:rFonts w:ascii="Times New Roman" w:hAnsi="Times New Roman" w:cs="Times New Roman"/>
+              </w:rPr>
+              <w:t>El hijo izquierdo de la raíz es 6</w:t>
+            </w:r>
+            <w:r>
+              <w:rPr>
+                <w:rFonts w:ascii="Times New Roman" w:hAnsi="Times New Roman" w:cs="Times New Roman"/>
+              </w:rPr>
+              <w:t xml:space="preserve"> y es una hoja</w:t>
+            </w:r>
+            <w:r>
+              <w:rPr>
+                <w:rFonts w:ascii="Times New Roman" w:hAnsi="Times New Roman" w:cs="Times New Roman"/>
+              </w:rPr>
+              <w:t xml:space="preserve">. </w:t>
             </w:r>
           </w:p>
         </w:tc>
       </w:tr>
     </w:tbl>
+    <w:p>
+      <w:pPr>
+        <w:rPr>
+          <w:b/>
+        </w:rPr>
+      </w:pPr>
+    </w:p>
+    <w:p>
+      <w:pPr>
+        <w:rPr>
+          <w:b/>
+        </w:rPr>
+      </w:pPr>
+    </w:p>
     <w:p>
       <w:pPr>
         <w:rPr>
@@ -4897,6 +5339,7 @@
                 <w:rFonts w:cstheme="minorHAnsi"/>
                 <w:lang w:val="en-US"/>
               </w:rPr>
+              <w:lastRenderedPageBreak/>
               <w:t>getLeft</w:t>
             </w:r>
             <w:proofErr w:type="spellEnd"/>
@@ -5263,6 +5706,7 @@
     </w:tbl>
     <w:p>
       <w:r>
+        <w:lastRenderedPageBreak/>
         <w:t>Operaciones</w:t>
       </w:r>
     </w:p>
@@ -5311,7 +5755,6 @@
                 <w:rFonts w:eastAsiaTheme="minorEastAsia"/>
                 <w:lang w:val="en-US"/>
               </w:rPr>
-              <w:lastRenderedPageBreak/>
               <w:t>“</w:t>
             </w:r>
             <w:proofErr w:type="spellStart"/>
@@ -6292,7 +6735,7 @@
 </file>
 
 <file path=customXml/itemProps1.xml><?xml version="1.0" encoding="utf-8"?>
-<ds:datastoreItem xmlns:ds="http://schemas.openxmlformats.org/officeDocument/2006/customXml" ds:itemID="{8BD2FA1E-8747-491E-B127-5390ABB319C3}">
+<ds:datastoreItem xmlns:ds="http://schemas.openxmlformats.org/officeDocument/2006/customXml" ds:itemID="{5AC2DDB3-E1D7-4D1E-9451-6761D2C34ED6}">
   <ds:schemaRefs>
     <ds:schemaRef ds:uri="http://schemas.openxmlformats.org/officeDocument/2006/bibliography"/>
   </ds:schemaRefs>

</xml_diff>